<commit_message>
Edit by Ghfran Deeb
</commit_message>
<xml_diff>
--- a/SRS -- Sawsan --Sara--- Ghfran.docx
+++ b/SRS -- Sawsan --Sara--- Ghfran.docx
@@ -1165,8 +1165,6 @@
           <w:szCs w:val="32"/>
         </w:rPr>
       </w:pPr>
-      <w:bookmarkStart w:id="3" w:name="_GoBack"/>
-      <w:bookmarkEnd w:id="3"/>
     </w:p>
     <w:p>
       <w:pPr>
@@ -1285,9 +1283,9 @@
     <w:p/>
     <w:p/>
     <w:p>
-      <w:bookmarkStart w:id="4" w:name="_Toc44676291"/>
-    </w:p>
-    <w:bookmarkEnd w:id="4"/>
+      <w:bookmarkStart w:id="3" w:name="_Toc44676291"/>
+    </w:p>
+    <w:bookmarkEnd w:id="3"/>
     <w:p>
       <w:pPr>
         <w:rPr>
@@ -1314,8 +1312,8 @@
           <w:sz w:val="28"/>
         </w:rPr>
       </w:pPr>
-      <w:bookmarkStart w:id="5" w:name="_Toc61315198"/>
-      <w:bookmarkStart w:id="6" w:name="_Toc77487621"/>
+      <w:bookmarkStart w:id="4" w:name="_Toc61315198"/>
+      <w:bookmarkStart w:id="5" w:name="_Toc77487621"/>
       <w:r>
         <w:rPr>
           <w:sz w:val="28"/>
@@ -1324,14 +1322,14 @@
         <w:t xml:space="preserve">1.0. </w:t>
       </w:r>
       <w:bookmarkEnd w:id="0"/>
+      <w:bookmarkEnd w:id="4"/>
+      <w:r>
+        <w:rPr>
+          <w:sz w:val="28"/>
+        </w:rPr>
+        <w:t>Introduction</w:t>
+      </w:r>
       <w:bookmarkEnd w:id="5"/>
-      <w:r>
-        <w:rPr>
-          <w:sz w:val="28"/>
-        </w:rPr>
-        <w:t>Introduction</w:t>
-      </w:r>
-      <w:bookmarkEnd w:id="6"/>
     </w:p>
     <w:p>
       <w:pPr>
@@ -1341,30 +1339,30 @@
           <w:rFonts w:ascii="Times New Roman" w:hAnsi="Times New Roman"/>
         </w:rPr>
       </w:pPr>
-      <w:bookmarkStart w:id="7" w:name="_Toc44676293"/>
-      <w:bookmarkStart w:id="8" w:name="_Toc61315199"/>
-      <w:bookmarkStart w:id="9" w:name="_Toc77487622"/>
+      <w:bookmarkStart w:id="6" w:name="_Toc44676293"/>
+      <w:bookmarkStart w:id="7" w:name="_Toc61315199"/>
+      <w:bookmarkStart w:id="8" w:name="_Toc77487622"/>
       <w:r>
         <w:rPr>
           <w:rFonts w:ascii="Times New Roman" w:hAnsi="Times New Roman"/>
         </w:rPr>
         <w:t xml:space="preserve">1.1. </w:t>
       </w:r>
+      <w:bookmarkEnd w:id="6"/>
       <w:bookmarkEnd w:id="7"/>
+      <w:r>
+        <w:rPr>
+          <w:rFonts w:ascii="Times New Roman" w:hAnsi="Times New Roman"/>
+        </w:rPr>
+        <w:t xml:space="preserve"> </w:t>
+      </w:r>
+      <w:r>
+        <w:rPr>
+          <w:rFonts w:ascii="Times New Roman" w:hAnsi="Times New Roman"/>
+        </w:rPr>
+        <w:t>Purpose</w:t>
+      </w:r>
       <w:bookmarkEnd w:id="8"/>
-      <w:r>
-        <w:rPr>
-          <w:rFonts w:ascii="Times New Roman" w:hAnsi="Times New Roman"/>
-        </w:rPr>
-        <w:t xml:space="preserve"> </w:t>
-      </w:r>
-      <w:r>
-        <w:rPr>
-          <w:rFonts w:ascii="Times New Roman" w:hAnsi="Times New Roman"/>
-        </w:rPr>
-        <w:t>Purpose</w:t>
-      </w:r>
-      <w:bookmarkEnd w:id="9"/>
     </w:p>
     <w:p>
       <w:pPr>
@@ -1403,24 +1401,24 @@
           <w:rFonts w:ascii="Times New Roman" w:hAnsi="Times New Roman"/>
         </w:rPr>
       </w:pPr>
-      <w:bookmarkStart w:id="10" w:name="_Toc44676294"/>
-      <w:bookmarkStart w:id="11" w:name="_Toc61315203"/>
-      <w:bookmarkStart w:id="12" w:name="_Toc77487623"/>
+      <w:bookmarkStart w:id="9" w:name="_Toc44676294"/>
+      <w:bookmarkStart w:id="10" w:name="_Toc61315203"/>
+      <w:bookmarkStart w:id="11" w:name="_Toc77487623"/>
       <w:r>
         <w:rPr>
           <w:rFonts w:ascii="Times New Roman" w:hAnsi="Times New Roman"/>
         </w:rPr>
         <w:t xml:space="preserve">1.2. </w:t>
       </w:r>
+      <w:bookmarkEnd w:id="9"/>
       <w:bookmarkEnd w:id="10"/>
+      <w:r>
+        <w:rPr>
+          <w:rFonts w:ascii="Times New Roman" w:hAnsi="Times New Roman"/>
+        </w:rPr>
+        <w:t>Scope of Project</w:t>
+      </w:r>
       <w:bookmarkEnd w:id="11"/>
-      <w:r>
-        <w:rPr>
-          <w:rFonts w:ascii="Times New Roman" w:hAnsi="Times New Roman"/>
-        </w:rPr>
-        <w:t>Scope of Project</w:t>
-      </w:r>
-      <w:bookmarkEnd w:id="12"/>
       <w:r>
         <w:rPr>
           <w:rFonts w:ascii="Times New Roman" w:hAnsi="Times New Roman"/>
@@ -1513,14 +1511,14 @@
           <w:rFonts w:ascii="Times New Roman" w:hAnsi="Times New Roman"/>
         </w:rPr>
       </w:pPr>
-      <w:bookmarkStart w:id="13" w:name="_Toc77487624"/>
+      <w:bookmarkStart w:id="12" w:name="_Toc77487624"/>
       <w:r>
         <w:rPr>
           <w:rFonts w:ascii="Times New Roman" w:hAnsi="Times New Roman"/>
         </w:rPr>
         <w:t>1.3. Glossary</w:t>
       </w:r>
-      <w:bookmarkEnd w:id="13"/>
+      <w:bookmarkEnd w:id="12"/>
     </w:p>
     <w:tbl>
       <w:tblPr>
@@ -2104,14 +2102,14 @@
           <w:rFonts w:ascii="Times New Roman" w:hAnsi="Times New Roman"/>
         </w:rPr>
       </w:pPr>
-      <w:bookmarkStart w:id="14" w:name="_Toc77487625"/>
+      <w:bookmarkStart w:id="13" w:name="_Toc77487625"/>
       <w:r>
         <w:rPr>
           <w:rFonts w:ascii="Times New Roman" w:hAnsi="Times New Roman"/>
         </w:rPr>
         <w:t>1.4. References</w:t>
       </w:r>
-      <w:bookmarkEnd w:id="14"/>
+      <w:bookmarkEnd w:id="13"/>
     </w:p>
     <w:p>
       <w:r>
@@ -2145,14 +2143,14 @@
         <w:pStyle w:val="Heading2"/>
         <w:spacing w:line="480" w:lineRule="auto"/>
       </w:pPr>
-      <w:bookmarkStart w:id="15" w:name="_Toc77487626"/>
+      <w:bookmarkStart w:id="14" w:name="_Toc77487626"/>
       <w:r>
         <w:rPr>
           <w:rFonts w:ascii="Times New Roman" w:hAnsi="Times New Roman"/>
         </w:rPr>
         <w:t>1.5. Overview of Document</w:t>
       </w:r>
-      <w:bookmarkEnd w:id="15"/>
+      <w:bookmarkEnd w:id="14"/>
     </w:p>
     <w:p>
       <w:pPr>
@@ -2167,9 +2165,9 @@
         </w:rPr>
         <w:t xml:space="preserve">. </w:t>
       </w:r>
-      <w:bookmarkStart w:id="16" w:name="_Toc44676297"/>
-      <w:bookmarkStart w:id="17" w:name="_Toc61315204"/>
-      <w:bookmarkStart w:id="18" w:name="_Toc77487627"/>
+      <w:bookmarkStart w:id="15" w:name="_Toc44676297"/>
+      <w:bookmarkStart w:id="16" w:name="_Toc61315204"/>
+      <w:bookmarkStart w:id="17" w:name="_Toc77487627"/>
       <w:r>
         <w:rPr>
           <w:sz w:val="24"/>
@@ -2241,13 +2239,1930 @@
         </w:rPr>
         <w:tab/>
       </w:r>
+      <w:bookmarkEnd w:id="15"/>
       <w:bookmarkEnd w:id="16"/>
+      <w:r>
+        <w:rPr>
+          <w:sz w:val="28"/>
+        </w:rPr>
+        <w:t>Overall Description</w:t>
+      </w:r>
       <w:bookmarkEnd w:id="17"/>
-      <w:r>
-        <w:rPr>
-          <w:sz w:val="28"/>
-        </w:rPr>
-        <w:t>Overall Description</w:t>
+    </w:p>
+    <w:p/>
+    <w:p>
+      <w:pPr>
+        <w:pStyle w:val="Heading2"/>
+        <w:spacing w:line="480" w:lineRule="auto"/>
+        <w:rPr>
+          <w:rFonts w:ascii="Times New Roman" w:hAnsi="Times New Roman"/>
+        </w:rPr>
+      </w:pPr>
+      <w:bookmarkStart w:id="18" w:name="_Toc77487628"/>
+      <w:r>
+        <w:rPr>
+          <w:rFonts w:ascii="Times New Roman" w:hAnsi="Times New Roman"/>
+          <w:noProof/>
+          <w:sz w:val="20"/>
+        </w:rPr>
+        <mc:AlternateContent>
+          <mc:Choice Requires="wps">
+            <w:drawing>
+              <wp:anchor distT="0" distB="0" distL="114300" distR="114300" simplePos="0" relativeHeight="251660288" behindDoc="0" locked="0" layoutInCell="1" allowOverlap="1" wp14:anchorId="2871AE9A" wp14:editId="2C441FBD">
+                <wp:simplePos x="0" y="0"/>
+                <wp:positionH relativeFrom="column">
+                  <wp:posOffset>2229934</wp:posOffset>
+                </wp:positionH>
+                <wp:positionV relativeFrom="paragraph">
+                  <wp:posOffset>3616208</wp:posOffset>
+                </wp:positionV>
+                <wp:extent cx="6985" cy="512530"/>
+                <wp:effectExtent l="0" t="0" r="31115" b="20955"/>
+                <wp:wrapNone/>
+                <wp:docPr id="312" name="Straight Connector 312"/>
+                <wp:cNvGraphicFramePr/>
+                <a:graphic xmlns:a="http://schemas.openxmlformats.org/drawingml/2006/main">
+                  <a:graphicData uri="http://schemas.microsoft.com/office/word/2010/wordprocessingShape">
+                    <wps:wsp>
+                      <wps:cNvCnPr/>
+                      <wps:spPr>
+                        <a:xfrm flipH="1">
+                          <a:off x="0" y="0"/>
+                          <a:ext cx="6985" cy="512530"/>
+                        </a:xfrm>
+                        <a:prstGeom prst="line">
+                          <a:avLst/>
+                        </a:prstGeom>
+                      </wps:spPr>
+                      <wps:style>
+                        <a:lnRef idx="1">
+                          <a:schemeClr val="dk1"/>
+                        </a:lnRef>
+                        <a:fillRef idx="0">
+                          <a:schemeClr val="dk1"/>
+                        </a:fillRef>
+                        <a:effectRef idx="0">
+                          <a:schemeClr val="dk1"/>
+                        </a:effectRef>
+                        <a:fontRef idx="minor">
+                          <a:schemeClr val="tx1"/>
+                        </a:fontRef>
+                      </wps:style>
+                      <wps:bodyPr/>
+                    </wps:wsp>
+                  </a:graphicData>
+                </a:graphic>
+              </wp:anchor>
+            </w:drawing>
+          </mc:Choice>
+          <mc:Fallback>
+            <w:pict>
+              <v:line w14:anchorId="14D1FCFC" id="Straight Connector 312" o:spid="_x0000_s1026" style="position:absolute;flip:x;z-index:251660288;visibility:visible;mso-wrap-style:square;mso-wrap-distance-left:9pt;mso-wrap-distance-top:0;mso-wrap-distance-right:9pt;mso-wrap-distance-bottom:0;mso-position-horizontal:absolute;mso-position-horizontal-relative:text;mso-position-vertical:absolute;mso-position-vertical-relative:text" from="175.6pt,284.75pt" to="176.15pt,325.1pt" o:gfxdata="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" strokecolor="black [3200]" strokeweight=".5pt">
+                <v:stroke joinstyle="miter"/>
+              </v:line>
+            </w:pict>
+          </mc:Fallback>
+        </mc:AlternateContent>
+      </w:r>
+      <w:r>
+        <w:rPr>
+          <w:rFonts w:ascii="Times New Roman" w:hAnsi="Times New Roman"/>
+          <w:noProof/>
+          <w:sz w:val="20"/>
+        </w:rPr>
+        <mc:AlternateContent>
+          <mc:Choice Requires="wpg">
+            <w:drawing>
+              <wp:anchor distT="0" distB="0" distL="114300" distR="114300" simplePos="0" relativeHeight="251659264" behindDoc="0" locked="0" layoutInCell="1" allowOverlap="1" wp14:anchorId="4C826EAD" wp14:editId="42DCB498">
+                <wp:simplePos x="0" y="0"/>
+                <wp:positionH relativeFrom="column">
+                  <wp:posOffset>-1905</wp:posOffset>
+                </wp:positionH>
+                <wp:positionV relativeFrom="paragraph">
+                  <wp:posOffset>686435</wp:posOffset>
+                </wp:positionV>
+                <wp:extent cx="4762500" cy="4619625"/>
+                <wp:effectExtent l="0" t="0" r="19050" b="28575"/>
+                <wp:wrapTopAndBottom/>
+                <wp:docPr id="249" name="Group 628"/>
+                <wp:cNvGraphicFramePr>
+                  <a:graphicFrameLocks xmlns:a="http://schemas.openxmlformats.org/drawingml/2006/main"/>
+                </wp:cNvGraphicFramePr>
+                <a:graphic xmlns:a="http://schemas.openxmlformats.org/drawingml/2006/main">
+                  <a:graphicData uri="http://schemas.microsoft.com/office/word/2010/wordprocessingGroup">
+                    <wpg:wgp>
+                      <wpg:cNvGrpSpPr>
+                        <a:grpSpLocks/>
+                      </wpg:cNvGrpSpPr>
+                      <wpg:grpSpPr bwMode="auto">
+                        <a:xfrm>
+                          <a:off x="0" y="0"/>
+                          <a:ext cx="4762500" cy="4619625"/>
+                          <a:chOff x="1980" y="2715"/>
+                          <a:chExt cx="7500" cy="7275"/>
+                        </a:xfrm>
+                      </wpg:grpSpPr>
+                      <wpg:grpSp>
+                        <wpg:cNvPr id="250" name="Group 627"/>
+                        <wpg:cNvGrpSpPr>
+                          <a:grpSpLocks/>
+                        </wpg:cNvGrpSpPr>
+                        <wpg:grpSpPr bwMode="auto">
+                          <a:xfrm>
+                            <a:off x="1980" y="2715"/>
+                            <a:ext cx="7500" cy="7275"/>
+                            <a:chOff x="1980" y="2715"/>
+                            <a:chExt cx="7500" cy="7275"/>
+                          </a:xfrm>
+                        </wpg:grpSpPr>
+                        <wps:wsp>
+                          <wps:cNvPr id="251" name="Text Box 340"/>
+                          <wps:cNvSpPr txBox="1">
+                            <a:spLocks noChangeArrowheads="1"/>
+                          </wps:cNvSpPr>
+                          <wps:spPr bwMode="auto">
+                            <a:xfrm>
+                              <a:off x="2070" y="4995"/>
+                              <a:ext cx="1322" cy="747"/>
+                            </a:xfrm>
+                            <a:prstGeom prst="rect">
+                              <a:avLst/>
+                            </a:prstGeom>
+                            <a:solidFill>
+                              <a:srgbClr val="FFFFFF"/>
+                            </a:solidFill>
+                            <a:ln w="9525">
+                              <a:solidFill>
+                                <a:srgbClr val="000000"/>
+                              </a:solidFill>
+                              <a:miter lim="800000"/>
+                              <a:headEnd/>
+                              <a:tailEnd/>
+                            </a:ln>
+                          </wps:spPr>
+                          <wps:txbx>
+                            <w:txbxContent>
+                              <w:p>
+                                <w:pPr>
+                                  <w:rPr>
+                                    <w:sz w:val="24"/>
+                                  </w:rPr>
+                                </w:pPr>
+                                <w:r>
+                                  <w:rPr>
+                                    <w:sz w:val="24"/>
+                                  </w:rPr>
+                                  <w:t>Reception</w:t>
+                                </w:r>
+                              </w:p>
+                              <w:p>
+                                <w:pPr>
+                                  <w:rPr>
+                                    <w:sz w:val="24"/>
+                                  </w:rPr>
+                                </w:pPr>
+                                <w:r>
+                                  <w:rPr>
+                                    <w:sz w:val="24"/>
+                                  </w:rPr>
+                                  <w:t>employee</w:t>
+                                </w:r>
+                              </w:p>
+                            </w:txbxContent>
+                          </wps:txbx>
+                          <wps:bodyPr rot="0" vert="horz" wrap="square" lIns="91440" tIns="45720" rIns="91440" bIns="45720" anchor="t" anchorCtr="0" upright="1">
+                            <a:noAutofit/>
+                          </wps:bodyPr>
+                        </wps:wsp>
+                        <wpg:grpSp>
+                          <wpg:cNvPr id="252" name="Group 341"/>
+                          <wpg:cNvGrpSpPr>
+                            <a:grpSpLocks/>
+                          </wpg:cNvGrpSpPr>
+                          <wpg:grpSpPr bwMode="auto">
+                            <a:xfrm>
+                              <a:off x="1980" y="2715"/>
+                              <a:ext cx="7500" cy="7275"/>
+                              <a:chOff x="2220" y="1965"/>
+                              <a:chExt cx="7500" cy="7275"/>
+                            </a:xfrm>
+                          </wpg:grpSpPr>
+                          <wpg:grpSp>
+                            <wpg:cNvPr id="253" name="Group 342"/>
+                            <wpg:cNvGrpSpPr>
+                              <a:grpSpLocks/>
+                            </wpg:cNvGrpSpPr>
+                            <wpg:grpSpPr bwMode="auto">
+                              <a:xfrm>
+                                <a:off x="2520" y="3060"/>
+                                <a:ext cx="405" cy="1125"/>
+                                <a:chOff x="2520" y="3060"/>
+                                <a:chExt cx="405" cy="1125"/>
+                              </a:xfrm>
+                            </wpg:grpSpPr>
+                            <wps:wsp>
+                              <wps:cNvPr id="254" name="Oval 343"/>
+                              <wps:cNvSpPr>
+                                <a:spLocks noChangeArrowheads="1"/>
+                              </wps:cNvSpPr>
+                              <wps:spPr bwMode="auto">
+                                <a:xfrm>
+                                  <a:off x="2621" y="3060"/>
+                                  <a:ext cx="203" cy="281"/>
+                                </a:xfrm>
+                                <a:prstGeom prst="ellipse">
+                                  <a:avLst/>
+                                </a:prstGeom>
+                                <a:solidFill>
+                                  <a:srgbClr val="FFFFFF"/>
+                                </a:solidFill>
+                                <a:ln w="9525">
+                                  <a:solidFill>
+                                    <a:srgbClr val="000000"/>
+                                  </a:solidFill>
+                                  <a:round/>
+                                  <a:headEnd/>
+                                  <a:tailEnd/>
+                                </a:ln>
+                              </wps:spPr>
+                              <wps:bodyPr rot="0" vert="horz" wrap="square" lIns="91440" tIns="45720" rIns="91440" bIns="45720" anchor="t" anchorCtr="0" upright="1">
+                                <a:noAutofit/>
+                              </wps:bodyPr>
+                            </wps:wsp>
+                            <wps:wsp>
+                              <wps:cNvPr id="255" name="Line 344"/>
+                              <wps:cNvCnPr>
+                                <a:cxnSpLocks noChangeShapeType="1"/>
+                              </wps:cNvCnPr>
+                              <wps:spPr bwMode="auto">
+                                <a:xfrm>
+                                  <a:off x="2723" y="3341"/>
+                                  <a:ext cx="0" cy="563"/>
+                                </a:xfrm>
+                                <a:prstGeom prst="line">
+                                  <a:avLst/>
+                                </a:prstGeom>
+                                <a:noFill/>
+                                <a:ln w="9525">
+                                  <a:solidFill>
+                                    <a:srgbClr val="000000"/>
+                                  </a:solidFill>
+                                  <a:round/>
+                                  <a:headEnd/>
+                                  <a:tailEnd/>
+                                </a:ln>
+                                <a:extLst>
+                                  <a:ext uri="{909E8E84-426E-40DD-AFC4-6F175D3DCCD1}">
+                                    <a14:hiddenFill xmlns:a14="http://schemas.microsoft.com/office/drawing/2010/main">
+                                      <a:noFill/>
+                                    </a14:hiddenFill>
+                                  </a:ext>
+                                </a:extLst>
+                              </wps:spPr>
+                              <wps:bodyPr/>
+                            </wps:wsp>
+                            <wps:wsp>
+                              <wps:cNvPr id="256" name="Line 345"/>
+                              <wps:cNvCnPr>
+                                <a:cxnSpLocks noChangeShapeType="1"/>
+                              </wps:cNvCnPr>
+                              <wps:spPr bwMode="auto">
+                                <a:xfrm>
+                                  <a:off x="2520" y="3482"/>
+                                  <a:ext cx="405" cy="0"/>
+                                </a:xfrm>
+                                <a:prstGeom prst="line">
+                                  <a:avLst/>
+                                </a:prstGeom>
+                                <a:noFill/>
+                                <a:ln w="9525">
+                                  <a:solidFill>
+                                    <a:srgbClr val="000000"/>
+                                  </a:solidFill>
+                                  <a:round/>
+                                  <a:headEnd/>
+                                  <a:tailEnd/>
+                                </a:ln>
+                                <a:extLst>
+                                  <a:ext uri="{909E8E84-426E-40DD-AFC4-6F175D3DCCD1}">
+                                    <a14:hiddenFill xmlns:a14="http://schemas.microsoft.com/office/drawing/2010/main">
+                                      <a:noFill/>
+                                    </a14:hiddenFill>
+                                  </a:ext>
+                                </a:extLst>
+                              </wps:spPr>
+                              <wps:bodyPr/>
+                            </wps:wsp>
+                            <wps:wsp>
+                              <wps:cNvPr id="257" name="Line 346"/>
+                              <wps:cNvCnPr>
+                                <a:cxnSpLocks noChangeShapeType="1"/>
+                              </wps:cNvCnPr>
+                              <wps:spPr bwMode="auto">
+                                <a:xfrm flipH="1">
+                                  <a:off x="2520" y="3904"/>
+                                  <a:ext cx="203" cy="281"/>
+                                </a:xfrm>
+                                <a:prstGeom prst="line">
+                                  <a:avLst/>
+                                </a:prstGeom>
+                                <a:noFill/>
+                                <a:ln w="9525">
+                                  <a:solidFill>
+                                    <a:srgbClr val="000000"/>
+                                  </a:solidFill>
+                                  <a:round/>
+                                  <a:headEnd/>
+                                  <a:tailEnd/>
+                                </a:ln>
+                                <a:extLst>
+                                  <a:ext uri="{909E8E84-426E-40DD-AFC4-6F175D3DCCD1}">
+                                    <a14:hiddenFill xmlns:a14="http://schemas.microsoft.com/office/drawing/2010/main">
+                                      <a:noFill/>
+                                    </a14:hiddenFill>
+                                  </a:ext>
+                                </a:extLst>
+                              </wps:spPr>
+                              <wps:bodyPr/>
+                            </wps:wsp>
+                            <wps:wsp>
+                              <wps:cNvPr id="258" name="Line 347"/>
+                              <wps:cNvCnPr>
+                                <a:cxnSpLocks noChangeShapeType="1"/>
+                              </wps:cNvCnPr>
+                              <wps:spPr bwMode="auto">
+                                <a:xfrm>
+                                  <a:off x="2723" y="3904"/>
+                                  <a:ext cx="202" cy="281"/>
+                                </a:xfrm>
+                                <a:prstGeom prst="line">
+                                  <a:avLst/>
+                                </a:prstGeom>
+                                <a:noFill/>
+                                <a:ln w="9525">
+                                  <a:solidFill>
+                                    <a:srgbClr val="000000"/>
+                                  </a:solidFill>
+                                  <a:round/>
+                                  <a:headEnd/>
+                                  <a:tailEnd/>
+                                </a:ln>
+                                <a:extLst>
+                                  <a:ext uri="{909E8E84-426E-40DD-AFC4-6F175D3DCCD1}">
+                                    <a14:hiddenFill xmlns:a14="http://schemas.microsoft.com/office/drawing/2010/main">
+                                      <a:noFill/>
+                                    </a14:hiddenFill>
+                                  </a:ext>
+                                </a:extLst>
+                              </wps:spPr>
+                              <wps:bodyPr/>
+                            </wps:wsp>
+                          </wpg:grpSp>
+                          <wpg:grpSp>
+                            <wpg:cNvPr id="259" name="Group 348"/>
+                            <wpg:cNvGrpSpPr>
+                              <a:grpSpLocks/>
+                            </wpg:cNvGrpSpPr>
+                            <wpg:grpSpPr bwMode="auto">
+                              <a:xfrm>
+                                <a:off x="2220" y="1965"/>
+                                <a:ext cx="7500" cy="7275"/>
+                                <a:chOff x="2220" y="1965"/>
+                                <a:chExt cx="7500" cy="7275"/>
+                              </a:xfrm>
+                            </wpg:grpSpPr>
+                            <wpg:grpSp>
+                              <wpg:cNvPr id="260" name="Group 349"/>
+                              <wpg:cNvGrpSpPr>
+                                <a:grpSpLocks/>
+                              </wpg:cNvGrpSpPr>
+                              <wpg:grpSpPr bwMode="auto">
+                                <a:xfrm>
+                                  <a:off x="5460" y="1965"/>
+                                  <a:ext cx="1401" cy="1560"/>
+                                  <a:chOff x="5460" y="1965"/>
+                                  <a:chExt cx="1401" cy="1560"/>
+                                </a:xfrm>
+                              </wpg:grpSpPr>
+                              <wpg:grpSp>
+                                <wpg:cNvPr id="261" name="Group 350"/>
+                                <wpg:cNvGrpSpPr>
+                                  <a:grpSpLocks/>
+                                </wpg:cNvGrpSpPr>
+                                <wpg:grpSpPr bwMode="auto">
+                                  <a:xfrm>
+                                    <a:off x="5730" y="1965"/>
+                                    <a:ext cx="405" cy="1125"/>
+                                    <a:chOff x="5730" y="1965"/>
+                                    <a:chExt cx="405" cy="1125"/>
+                                  </a:xfrm>
+                                </wpg:grpSpPr>
+                                <wps:wsp>
+                                  <wps:cNvPr id="262" name="Oval 351"/>
+                                  <wps:cNvSpPr>
+                                    <a:spLocks noChangeArrowheads="1"/>
+                                  </wps:cNvSpPr>
+                                  <wps:spPr bwMode="auto">
+                                    <a:xfrm>
+                                      <a:off x="5831" y="1965"/>
+                                      <a:ext cx="203" cy="281"/>
+                                    </a:xfrm>
+                                    <a:prstGeom prst="ellipse">
+                                      <a:avLst/>
+                                    </a:prstGeom>
+                                    <a:solidFill>
+                                      <a:srgbClr val="FFFFFF"/>
+                                    </a:solidFill>
+                                    <a:ln w="9525">
+                                      <a:solidFill>
+                                        <a:srgbClr val="000000"/>
+                                      </a:solidFill>
+                                      <a:round/>
+                                      <a:headEnd/>
+                                      <a:tailEnd/>
+                                    </a:ln>
+                                  </wps:spPr>
+                                  <wps:bodyPr rot="0" vert="horz" wrap="square" lIns="91440" tIns="45720" rIns="91440" bIns="45720" anchor="t" anchorCtr="0" upright="1">
+                                    <a:noAutofit/>
+                                  </wps:bodyPr>
+                                </wps:wsp>
+                                <wps:wsp>
+                                  <wps:cNvPr id="263" name="Line 352"/>
+                                  <wps:cNvCnPr>
+                                    <a:cxnSpLocks noChangeShapeType="1"/>
+                                  </wps:cNvCnPr>
+                                  <wps:spPr bwMode="auto">
+                                    <a:xfrm>
+                                      <a:off x="5933" y="2246"/>
+                                      <a:ext cx="0" cy="563"/>
+                                    </a:xfrm>
+                                    <a:prstGeom prst="line">
+                                      <a:avLst/>
+                                    </a:prstGeom>
+                                    <a:noFill/>
+                                    <a:ln w="9525">
+                                      <a:solidFill>
+                                        <a:srgbClr val="000000"/>
+                                      </a:solidFill>
+                                      <a:round/>
+                                      <a:headEnd/>
+                                      <a:tailEnd/>
+                                    </a:ln>
+                                    <a:extLst>
+                                      <a:ext uri="{909E8E84-426E-40DD-AFC4-6F175D3DCCD1}">
+                                        <a14:hiddenFill xmlns:a14="http://schemas.microsoft.com/office/drawing/2010/main">
+                                          <a:noFill/>
+                                        </a14:hiddenFill>
+                                      </a:ext>
+                                    </a:extLst>
+                                  </wps:spPr>
+                                  <wps:bodyPr/>
+                                </wps:wsp>
+                                <wps:wsp>
+                                  <wps:cNvPr id="264" name="Line 353"/>
+                                  <wps:cNvCnPr>
+                                    <a:cxnSpLocks noChangeShapeType="1"/>
+                                  </wps:cNvCnPr>
+                                  <wps:spPr bwMode="auto">
+                                    <a:xfrm>
+                                      <a:off x="5730" y="2387"/>
+                                      <a:ext cx="405" cy="0"/>
+                                    </a:xfrm>
+                                    <a:prstGeom prst="line">
+                                      <a:avLst/>
+                                    </a:prstGeom>
+                                    <a:noFill/>
+                                    <a:ln w="9525">
+                                      <a:solidFill>
+                                        <a:srgbClr val="000000"/>
+                                      </a:solidFill>
+                                      <a:round/>
+                                      <a:headEnd/>
+                                      <a:tailEnd/>
+                                    </a:ln>
+                                    <a:extLst>
+                                      <a:ext uri="{909E8E84-426E-40DD-AFC4-6F175D3DCCD1}">
+                                        <a14:hiddenFill xmlns:a14="http://schemas.microsoft.com/office/drawing/2010/main">
+                                          <a:noFill/>
+                                        </a14:hiddenFill>
+                                      </a:ext>
+                                    </a:extLst>
+                                  </wps:spPr>
+                                  <wps:bodyPr/>
+                                </wps:wsp>
+                                <wps:wsp>
+                                  <wps:cNvPr id="265" name="Line 354"/>
+                                  <wps:cNvCnPr>
+                                    <a:cxnSpLocks noChangeShapeType="1"/>
+                                  </wps:cNvCnPr>
+                                  <wps:spPr bwMode="auto">
+                                    <a:xfrm flipH="1">
+                                      <a:off x="5730" y="2809"/>
+                                      <a:ext cx="203" cy="281"/>
+                                    </a:xfrm>
+                                    <a:prstGeom prst="line">
+                                      <a:avLst/>
+                                    </a:prstGeom>
+                                    <a:noFill/>
+                                    <a:ln w="9525">
+                                      <a:solidFill>
+                                        <a:srgbClr val="000000"/>
+                                      </a:solidFill>
+                                      <a:round/>
+                                      <a:headEnd/>
+                                      <a:tailEnd/>
+                                    </a:ln>
+                                    <a:extLst>
+                                      <a:ext uri="{909E8E84-426E-40DD-AFC4-6F175D3DCCD1}">
+                                        <a14:hiddenFill xmlns:a14="http://schemas.microsoft.com/office/drawing/2010/main">
+                                          <a:noFill/>
+                                        </a14:hiddenFill>
+                                      </a:ext>
+                                    </a:extLst>
+                                  </wps:spPr>
+                                  <wps:bodyPr/>
+                                </wps:wsp>
+                                <wps:wsp>
+                                  <wps:cNvPr id="266" name="Line 355"/>
+                                  <wps:cNvCnPr>
+                                    <a:cxnSpLocks noChangeShapeType="1"/>
+                                  </wps:cNvCnPr>
+                                  <wps:spPr bwMode="auto">
+                                    <a:xfrm>
+                                      <a:off x="5933" y="2809"/>
+                                      <a:ext cx="202" cy="281"/>
+                                    </a:xfrm>
+                                    <a:prstGeom prst="line">
+                                      <a:avLst/>
+                                    </a:prstGeom>
+                                    <a:noFill/>
+                                    <a:ln w="9525">
+                                      <a:solidFill>
+                                        <a:srgbClr val="000000"/>
+                                      </a:solidFill>
+                                      <a:round/>
+                                      <a:headEnd/>
+                                      <a:tailEnd/>
+                                    </a:ln>
+                                    <a:extLst>
+                                      <a:ext uri="{909E8E84-426E-40DD-AFC4-6F175D3DCCD1}">
+                                        <a14:hiddenFill xmlns:a14="http://schemas.microsoft.com/office/drawing/2010/main">
+                                          <a:noFill/>
+                                        </a14:hiddenFill>
+                                      </a:ext>
+                                    </a:extLst>
+                                  </wps:spPr>
+                                  <wps:bodyPr/>
+                                </wps:wsp>
+                              </wpg:grpSp>
+                              <wps:wsp>
+                                <wps:cNvPr id="267" name="Text Box 356"/>
+                                <wps:cNvSpPr txBox="1">
+                                  <a:spLocks noChangeArrowheads="1"/>
+                                </wps:cNvSpPr>
+                                <wps:spPr bwMode="auto">
+                                  <a:xfrm>
+                                    <a:off x="5460" y="3150"/>
+                                    <a:ext cx="1401" cy="375"/>
+                                  </a:xfrm>
+                                  <a:prstGeom prst="rect">
+                                    <a:avLst/>
+                                  </a:prstGeom>
+                                  <a:solidFill>
+                                    <a:srgbClr val="FFFFFF"/>
+                                  </a:solidFill>
+                                  <a:ln w="9525">
+                                    <a:solidFill>
+                                      <a:srgbClr val="000000"/>
+                                    </a:solidFill>
+                                    <a:miter lim="800000"/>
+                                    <a:headEnd/>
+                                    <a:tailEnd/>
+                                  </a:ln>
+                                </wps:spPr>
+                                <wps:txbx>
+                                  <w:txbxContent>
+                                    <w:p>
+                                      <w:r>
+                                        <w:t xml:space="preserve">Customer </w:t>
+                                      </w:r>
+                                    </w:p>
+                                  </w:txbxContent>
+                                </wps:txbx>
+                                <wps:bodyPr rot="0" vert="horz" wrap="square" lIns="91440" tIns="45720" rIns="91440" bIns="45720" anchor="t" anchorCtr="0" upright="1">
+                                  <a:noAutofit/>
+                                </wps:bodyPr>
+                              </wps:wsp>
+                            </wpg:grpSp>
+                            <wpg:grpSp>
+                              <wpg:cNvPr id="268" name="Group 357"/>
+                              <wpg:cNvGrpSpPr>
+                                <a:grpSpLocks/>
+                              </wpg:cNvGrpSpPr>
+                              <wpg:grpSpPr bwMode="auto">
+                                <a:xfrm>
+                                  <a:off x="2220" y="3975"/>
+                                  <a:ext cx="7500" cy="5265"/>
+                                  <a:chOff x="2220" y="3975"/>
+                                  <a:chExt cx="7500" cy="5265"/>
+                                </a:xfrm>
+                              </wpg:grpSpPr>
+                              <wpg:grpSp>
+                                <wpg:cNvPr id="269" name="Group 358"/>
+                                <wpg:cNvGrpSpPr>
+                                  <a:grpSpLocks/>
+                                </wpg:cNvGrpSpPr>
+                                <wpg:grpSpPr bwMode="auto">
+                                  <a:xfrm>
+                                    <a:off x="2580" y="3975"/>
+                                    <a:ext cx="7140" cy="5265"/>
+                                    <a:chOff x="2580" y="3975"/>
+                                    <a:chExt cx="7140" cy="5265"/>
+                                  </a:xfrm>
+                                </wpg:grpSpPr>
+                                <wpg:grpSp>
+                                  <wpg:cNvPr id="270" name="Group 359"/>
+                                  <wpg:cNvGrpSpPr>
+                                    <a:grpSpLocks/>
+                                  </wpg:cNvGrpSpPr>
+                                  <wpg:grpSpPr bwMode="auto">
+                                    <a:xfrm>
+                                      <a:off x="2580" y="7680"/>
+                                      <a:ext cx="1575" cy="1560"/>
+                                      <a:chOff x="2580" y="7680"/>
+                                      <a:chExt cx="1575" cy="1560"/>
+                                    </a:xfrm>
+                                  </wpg:grpSpPr>
+                                  <wpg:grpSp>
+                                    <wpg:cNvPr id="271" name="Group 360"/>
+                                    <wpg:cNvGrpSpPr>
+                                      <a:grpSpLocks/>
+                                    </wpg:cNvGrpSpPr>
+                                    <wpg:grpSpPr bwMode="auto">
+                                      <a:xfrm>
+                                        <a:off x="2895" y="7680"/>
+                                        <a:ext cx="405" cy="1125"/>
+                                        <a:chOff x="2895" y="7680"/>
+                                        <a:chExt cx="405" cy="1125"/>
+                                      </a:xfrm>
+                                    </wpg:grpSpPr>
+                                    <wps:wsp>
+                                      <wps:cNvPr id="272" name="Oval 361"/>
+                                      <wps:cNvSpPr>
+                                        <a:spLocks noChangeArrowheads="1"/>
+                                      </wps:cNvSpPr>
+                                      <wps:spPr bwMode="auto">
+                                        <a:xfrm>
+                                          <a:off x="2996" y="7680"/>
+                                          <a:ext cx="203" cy="281"/>
+                                        </a:xfrm>
+                                        <a:prstGeom prst="ellipse">
+                                          <a:avLst/>
+                                        </a:prstGeom>
+                                        <a:solidFill>
+                                          <a:srgbClr val="FFFFFF"/>
+                                        </a:solidFill>
+                                        <a:ln w="9525">
+                                          <a:solidFill>
+                                            <a:srgbClr val="000000"/>
+                                          </a:solidFill>
+                                          <a:round/>
+                                          <a:headEnd/>
+                                          <a:tailEnd/>
+                                        </a:ln>
+                                      </wps:spPr>
+                                      <wps:bodyPr rot="0" vert="horz" wrap="square" lIns="91440" tIns="45720" rIns="91440" bIns="45720" anchor="t" anchorCtr="0" upright="1">
+                                        <a:noAutofit/>
+                                      </wps:bodyPr>
+                                    </wps:wsp>
+                                    <wps:wsp>
+                                      <wps:cNvPr id="273" name="Line 362"/>
+                                      <wps:cNvCnPr>
+                                        <a:cxnSpLocks noChangeShapeType="1"/>
+                                      </wps:cNvCnPr>
+                                      <wps:spPr bwMode="auto">
+                                        <a:xfrm>
+                                          <a:off x="3098" y="7961"/>
+                                          <a:ext cx="0" cy="563"/>
+                                        </a:xfrm>
+                                        <a:prstGeom prst="line">
+                                          <a:avLst/>
+                                        </a:prstGeom>
+                                        <a:noFill/>
+                                        <a:ln w="9525">
+                                          <a:solidFill>
+                                            <a:srgbClr val="000000"/>
+                                          </a:solidFill>
+                                          <a:round/>
+                                          <a:headEnd/>
+                                          <a:tailEnd/>
+                                        </a:ln>
+                                        <a:extLst>
+                                          <a:ext uri="{909E8E84-426E-40DD-AFC4-6F175D3DCCD1}">
+                                            <a14:hiddenFill xmlns:a14="http://schemas.microsoft.com/office/drawing/2010/main">
+                                              <a:noFill/>
+                                            </a14:hiddenFill>
+                                          </a:ext>
+                                        </a:extLst>
+                                      </wps:spPr>
+                                      <wps:bodyPr/>
+                                    </wps:wsp>
+                                    <wps:wsp>
+                                      <wps:cNvPr id="274" name="Line 363"/>
+                                      <wps:cNvCnPr>
+                                        <a:cxnSpLocks noChangeShapeType="1"/>
+                                      </wps:cNvCnPr>
+                                      <wps:spPr bwMode="auto">
+                                        <a:xfrm>
+                                          <a:off x="2895" y="8102"/>
+                                          <a:ext cx="405" cy="0"/>
+                                        </a:xfrm>
+                                        <a:prstGeom prst="line">
+                                          <a:avLst/>
+                                        </a:prstGeom>
+                                        <a:noFill/>
+                                        <a:ln w="9525">
+                                          <a:solidFill>
+                                            <a:srgbClr val="000000"/>
+                                          </a:solidFill>
+                                          <a:round/>
+                                          <a:headEnd/>
+                                          <a:tailEnd/>
+                                        </a:ln>
+                                        <a:extLst>
+                                          <a:ext uri="{909E8E84-426E-40DD-AFC4-6F175D3DCCD1}">
+                                            <a14:hiddenFill xmlns:a14="http://schemas.microsoft.com/office/drawing/2010/main">
+                                              <a:noFill/>
+                                            </a14:hiddenFill>
+                                          </a:ext>
+                                        </a:extLst>
+                                      </wps:spPr>
+                                      <wps:bodyPr/>
+                                    </wps:wsp>
+                                    <wps:wsp>
+                                      <wps:cNvPr id="275" name="Line 364"/>
+                                      <wps:cNvCnPr>
+                                        <a:cxnSpLocks noChangeShapeType="1"/>
+                                      </wps:cNvCnPr>
+                                      <wps:spPr bwMode="auto">
+                                        <a:xfrm flipH="1">
+                                          <a:off x="2895" y="8524"/>
+                                          <a:ext cx="203" cy="281"/>
+                                        </a:xfrm>
+                                        <a:prstGeom prst="line">
+                                          <a:avLst/>
+                                        </a:prstGeom>
+                                        <a:noFill/>
+                                        <a:ln w="9525">
+                                          <a:solidFill>
+                                            <a:srgbClr val="000000"/>
+                                          </a:solidFill>
+                                          <a:round/>
+                                          <a:headEnd/>
+                                          <a:tailEnd/>
+                                        </a:ln>
+                                        <a:extLst>
+                                          <a:ext uri="{909E8E84-426E-40DD-AFC4-6F175D3DCCD1}">
+                                            <a14:hiddenFill xmlns:a14="http://schemas.microsoft.com/office/drawing/2010/main">
+                                              <a:noFill/>
+                                            </a14:hiddenFill>
+                                          </a:ext>
+                                        </a:extLst>
+                                      </wps:spPr>
+                                      <wps:bodyPr/>
+                                    </wps:wsp>
+                                    <wps:wsp>
+                                      <wps:cNvPr id="276" name="Line 365"/>
+                                      <wps:cNvCnPr>
+                                        <a:cxnSpLocks noChangeShapeType="1"/>
+                                      </wps:cNvCnPr>
+                                      <wps:spPr bwMode="auto">
+                                        <a:xfrm>
+                                          <a:off x="3098" y="8524"/>
+                                          <a:ext cx="202" cy="281"/>
+                                        </a:xfrm>
+                                        <a:prstGeom prst="line">
+                                          <a:avLst/>
+                                        </a:prstGeom>
+                                        <a:noFill/>
+                                        <a:ln w="9525">
+                                          <a:solidFill>
+                                            <a:srgbClr val="000000"/>
+                                          </a:solidFill>
+                                          <a:round/>
+                                          <a:headEnd/>
+                                          <a:tailEnd/>
+                                        </a:ln>
+                                        <a:extLst>
+                                          <a:ext uri="{909E8E84-426E-40DD-AFC4-6F175D3DCCD1}">
+                                            <a14:hiddenFill xmlns:a14="http://schemas.microsoft.com/office/drawing/2010/main">
+                                              <a:noFill/>
+                                            </a14:hiddenFill>
+                                          </a:ext>
+                                        </a:extLst>
+                                      </wps:spPr>
+                                      <wps:bodyPr/>
+                                    </wps:wsp>
+                                  </wpg:grpSp>
+                                  <wps:wsp>
+                                    <wps:cNvPr id="277" name="Text Box 366"/>
+                                    <wps:cNvSpPr txBox="1">
+                                      <a:spLocks noChangeArrowheads="1"/>
+                                    </wps:cNvSpPr>
+                                    <wps:spPr bwMode="auto">
+                                      <a:xfrm>
+                                        <a:off x="2580" y="8880"/>
+                                        <a:ext cx="1575" cy="360"/>
+                                      </a:xfrm>
+                                      <a:prstGeom prst="rect">
+                                        <a:avLst/>
+                                      </a:prstGeom>
+                                      <a:solidFill>
+                                        <a:srgbClr val="FFFFFF"/>
+                                      </a:solidFill>
+                                      <a:ln w="9525">
+                                        <a:solidFill>
+                                          <a:srgbClr val="000000"/>
+                                        </a:solidFill>
+                                        <a:miter lim="800000"/>
+                                        <a:headEnd/>
+                                        <a:tailEnd/>
+                                      </a:ln>
+                                    </wps:spPr>
+                                    <wps:txbx>
+                                      <w:txbxContent>
+                                        <w:p>
+                                          <w:r>
+                                            <w:t xml:space="preserve">Accountant </w:t>
+                                          </w:r>
+                                        </w:p>
+                                      </w:txbxContent>
+                                    </wps:txbx>
+                                    <wps:bodyPr rot="0" vert="horz" wrap="square" lIns="91440" tIns="45720" rIns="91440" bIns="45720" anchor="t" anchorCtr="0" upright="1">
+                                      <a:noAutofit/>
+                                    </wps:bodyPr>
+                                  </wps:wsp>
+                                </wpg:grpSp>
+                                <wpg:grpSp>
+                                  <wpg:cNvPr id="278" name="Group 367"/>
+                                  <wpg:cNvGrpSpPr>
+                                    <a:grpSpLocks/>
+                                  </wpg:cNvGrpSpPr>
+                                  <wpg:grpSpPr bwMode="auto">
+                                    <a:xfrm>
+                                      <a:off x="4395" y="3975"/>
+                                      <a:ext cx="5325" cy="4777"/>
+                                      <a:chOff x="4395" y="3975"/>
+                                      <a:chExt cx="5325" cy="4777"/>
+                                    </a:xfrm>
+                                  </wpg:grpSpPr>
+                                  <wpg:grpSp>
+                                    <wpg:cNvPr id="279" name="Group 368"/>
+                                    <wpg:cNvGrpSpPr>
+                                      <a:grpSpLocks/>
+                                    </wpg:cNvGrpSpPr>
+                                    <wpg:grpSpPr bwMode="auto">
+                                      <a:xfrm>
+                                        <a:off x="8640" y="5370"/>
+                                        <a:ext cx="1080" cy="1785"/>
+                                        <a:chOff x="8640" y="5370"/>
+                                        <a:chExt cx="1080" cy="1785"/>
+                                      </a:xfrm>
+                                    </wpg:grpSpPr>
+                                    <wpg:grpSp>
+                                      <wpg:cNvPr id="280" name="Group 369"/>
+                                      <wpg:cNvGrpSpPr>
+                                        <a:grpSpLocks/>
+                                      </wpg:cNvGrpSpPr>
+                                      <wpg:grpSpPr bwMode="auto">
+                                        <a:xfrm>
+                                          <a:off x="9000" y="5370"/>
+                                          <a:ext cx="405" cy="1125"/>
+                                          <a:chOff x="9000" y="5370"/>
+                                          <a:chExt cx="405" cy="1125"/>
+                                        </a:xfrm>
+                                      </wpg:grpSpPr>
+                                      <wps:wsp>
+                                        <wps:cNvPr id="281" name="Oval 370"/>
+                                        <wps:cNvSpPr>
+                                          <a:spLocks noChangeArrowheads="1"/>
+                                        </wps:cNvSpPr>
+                                        <wps:spPr bwMode="auto">
+                                          <a:xfrm>
+                                            <a:off x="9101" y="5370"/>
+                                            <a:ext cx="203" cy="281"/>
+                                          </a:xfrm>
+                                          <a:prstGeom prst="ellipse">
+                                            <a:avLst/>
+                                          </a:prstGeom>
+                                          <a:solidFill>
+                                            <a:srgbClr val="FFFFFF"/>
+                                          </a:solidFill>
+                                          <a:ln w="9525">
+                                            <a:solidFill>
+                                              <a:srgbClr val="000000"/>
+                                            </a:solidFill>
+                                            <a:round/>
+                                            <a:headEnd/>
+                                            <a:tailEnd/>
+                                          </a:ln>
+                                        </wps:spPr>
+                                        <wps:bodyPr rot="0" vert="horz" wrap="square" lIns="91440" tIns="45720" rIns="91440" bIns="45720" anchor="t" anchorCtr="0" upright="1">
+                                          <a:noAutofit/>
+                                        </wps:bodyPr>
+                                      </wps:wsp>
+                                      <wps:wsp>
+                                        <wps:cNvPr id="282" name="Line 371"/>
+                                        <wps:cNvCnPr>
+                                          <a:cxnSpLocks noChangeShapeType="1"/>
+                                        </wps:cNvCnPr>
+                                        <wps:spPr bwMode="auto">
+                                          <a:xfrm>
+                                            <a:off x="9203" y="5651"/>
+                                            <a:ext cx="0" cy="563"/>
+                                          </a:xfrm>
+                                          <a:prstGeom prst="line">
+                                            <a:avLst/>
+                                          </a:prstGeom>
+                                          <a:noFill/>
+                                          <a:ln w="9525">
+                                            <a:solidFill>
+                                              <a:srgbClr val="000000"/>
+                                            </a:solidFill>
+                                            <a:round/>
+                                            <a:headEnd/>
+                                            <a:tailEnd/>
+                                          </a:ln>
+                                          <a:extLst>
+                                            <a:ext uri="{909E8E84-426E-40DD-AFC4-6F175D3DCCD1}">
+                                              <a14:hiddenFill xmlns:a14="http://schemas.microsoft.com/office/drawing/2010/main">
+                                                <a:noFill/>
+                                              </a14:hiddenFill>
+                                            </a:ext>
+                                          </a:extLst>
+                                        </wps:spPr>
+                                        <wps:bodyPr/>
+                                      </wps:wsp>
+                                      <wps:wsp>
+                                        <wps:cNvPr id="283" name="Line 372"/>
+                                        <wps:cNvCnPr>
+                                          <a:cxnSpLocks noChangeShapeType="1"/>
+                                        </wps:cNvCnPr>
+                                        <wps:spPr bwMode="auto">
+                                          <a:xfrm>
+                                            <a:off x="9000" y="5792"/>
+                                            <a:ext cx="405" cy="0"/>
+                                          </a:xfrm>
+                                          <a:prstGeom prst="line">
+                                            <a:avLst/>
+                                          </a:prstGeom>
+                                          <a:noFill/>
+                                          <a:ln w="9525">
+                                            <a:solidFill>
+                                              <a:srgbClr val="000000"/>
+                                            </a:solidFill>
+                                            <a:round/>
+                                            <a:headEnd/>
+                                            <a:tailEnd/>
+                                          </a:ln>
+                                          <a:extLst>
+                                            <a:ext uri="{909E8E84-426E-40DD-AFC4-6F175D3DCCD1}">
+                                              <a14:hiddenFill xmlns:a14="http://schemas.microsoft.com/office/drawing/2010/main">
+                                                <a:noFill/>
+                                              </a14:hiddenFill>
+                                            </a:ext>
+                                          </a:extLst>
+                                        </wps:spPr>
+                                        <wps:bodyPr/>
+                                      </wps:wsp>
+                                      <wps:wsp>
+                                        <wps:cNvPr id="284" name="Line 373"/>
+                                        <wps:cNvCnPr>
+                                          <a:cxnSpLocks noChangeShapeType="1"/>
+                                        </wps:cNvCnPr>
+                                        <wps:spPr bwMode="auto">
+                                          <a:xfrm flipH="1">
+                                            <a:off x="9000" y="6214"/>
+                                            <a:ext cx="203" cy="281"/>
+                                          </a:xfrm>
+                                          <a:prstGeom prst="line">
+                                            <a:avLst/>
+                                          </a:prstGeom>
+                                          <a:noFill/>
+                                          <a:ln w="9525">
+                                            <a:solidFill>
+                                              <a:srgbClr val="000000"/>
+                                            </a:solidFill>
+                                            <a:round/>
+                                            <a:headEnd/>
+                                            <a:tailEnd/>
+                                          </a:ln>
+                                          <a:extLst>
+                                            <a:ext uri="{909E8E84-426E-40DD-AFC4-6F175D3DCCD1}">
+                                              <a14:hiddenFill xmlns:a14="http://schemas.microsoft.com/office/drawing/2010/main">
+                                                <a:noFill/>
+                                              </a14:hiddenFill>
+                                            </a:ext>
+                                          </a:extLst>
+                                        </wps:spPr>
+                                        <wps:bodyPr/>
+                                      </wps:wsp>
+                                      <wps:wsp>
+                                        <wps:cNvPr id="285" name="Line 374"/>
+                                        <wps:cNvCnPr>
+                                          <a:cxnSpLocks noChangeShapeType="1"/>
+                                        </wps:cNvCnPr>
+                                        <wps:spPr bwMode="auto">
+                                          <a:xfrm>
+                                            <a:off x="9203" y="6214"/>
+                                            <a:ext cx="202" cy="281"/>
+                                          </a:xfrm>
+                                          <a:prstGeom prst="line">
+                                            <a:avLst/>
+                                          </a:prstGeom>
+                                          <a:noFill/>
+                                          <a:ln w="9525">
+                                            <a:solidFill>
+                                              <a:srgbClr val="000000"/>
+                                            </a:solidFill>
+                                            <a:round/>
+                                            <a:headEnd/>
+                                            <a:tailEnd/>
+                                          </a:ln>
+                                          <a:extLst>
+                                            <a:ext uri="{909E8E84-426E-40DD-AFC4-6F175D3DCCD1}">
+                                              <a14:hiddenFill xmlns:a14="http://schemas.microsoft.com/office/drawing/2010/main">
+                                                <a:noFill/>
+                                              </a14:hiddenFill>
+                                            </a:ext>
+                                          </a:extLst>
+                                        </wps:spPr>
+                                        <wps:bodyPr/>
+                                      </wps:wsp>
+                                    </wpg:grpSp>
+                                    <wps:wsp>
+                                      <wps:cNvPr id="286" name="Text Box 375"/>
+                                      <wps:cNvSpPr txBox="1">
+                                        <a:spLocks noChangeArrowheads="1"/>
+                                      </wps:cNvSpPr>
+                                      <wps:spPr bwMode="auto">
+                                        <a:xfrm>
+                                          <a:off x="8640" y="6555"/>
+                                          <a:ext cx="1080" cy="600"/>
+                                        </a:xfrm>
+                                        <a:prstGeom prst="rect">
+                                          <a:avLst/>
+                                        </a:prstGeom>
+                                        <a:solidFill>
+                                          <a:srgbClr val="FFFFFF"/>
+                                        </a:solidFill>
+                                        <a:ln w="9525">
+                                          <a:solidFill>
+                                            <a:srgbClr val="000000"/>
+                                          </a:solidFill>
+                                          <a:miter lim="800000"/>
+                                          <a:headEnd/>
+                                          <a:tailEnd/>
+                                        </a:ln>
+                                      </wps:spPr>
+                                      <wps:txbx>
+                                        <w:txbxContent>
+                                          <w:p>
+                                            <w:r>
+                                              <w:t>HS DB</w:t>
+                                            </w:r>
+                                          </w:p>
+                                        </w:txbxContent>
+                                      </wps:txbx>
+                                      <wps:bodyPr rot="0" vert="horz" wrap="square" lIns="91440" tIns="45720" rIns="91440" bIns="45720" anchor="t" anchorCtr="0" upright="1">
+                                        <a:noAutofit/>
+                                      </wps:bodyPr>
+                                    </wps:wsp>
+                                  </wpg:grpSp>
+                                  <wpg:grpSp>
+                                    <wpg:cNvPr id="287" name="Group 376"/>
+                                    <wpg:cNvGrpSpPr>
+                                      <a:grpSpLocks/>
+                                    </wpg:cNvGrpSpPr>
+                                    <wpg:grpSpPr bwMode="auto">
+                                      <a:xfrm>
+                                        <a:off x="4395" y="3975"/>
+                                        <a:ext cx="2820" cy="4777"/>
+                                        <a:chOff x="4395" y="3975"/>
+                                        <a:chExt cx="2820" cy="4777"/>
+                                      </a:xfrm>
+                                    </wpg:grpSpPr>
+                                    <wps:wsp>
+                                      <wps:cNvPr id="288" name="Rectangle 377"/>
+                                      <wps:cNvSpPr>
+                                        <a:spLocks noChangeArrowheads="1"/>
+                                      </wps:cNvSpPr>
+                                      <wps:spPr bwMode="auto">
+                                        <a:xfrm>
+                                          <a:off x="4395" y="3975"/>
+                                          <a:ext cx="2820" cy="4777"/>
+                                        </a:xfrm>
+                                        <a:prstGeom prst="rect">
+                                          <a:avLst/>
+                                        </a:prstGeom>
+                                        <a:solidFill>
+                                          <a:srgbClr val="FFFFFF"/>
+                                        </a:solidFill>
+                                        <a:ln w="9525">
+                                          <a:solidFill>
+                                            <a:srgbClr val="000000"/>
+                                          </a:solidFill>
+                                          <a:miter lim="800000"/>
+                                          <a:headEnd/>
+                                          <a:tailEnd/>
+                                        </a:ln>
+                                      </wps:spPr>
+                                      <wps:bodyPr rot="0" vert="horz" wrap="square" lIns="91440" tIns="45720" rIns="91440" bIns="45720" anchor="t" anchorCtr="0" upright="1">
+                                        <a:noAutofit/>
+                                      </wps:bodyPr>
+                                    </wps:wsp>
+                                    <wps:wsp>
+                                      <wps:cNvPr id="289" name="Text Box 378"/>
+                                      <wps:cNvSpPr txBox="1">
+                                        <a:spLocks noChangeArrowheads="1"/>
+                                      </wps:cNvSpPr>
+                                      <wps:spPr bwMode="auto">
+                                        <a:xfrm>
+                                          <a:off x="4768" y="4260"/>
+                                          <a:ext cx="1872" cy="1005"/>
+                                        </a:xfrm>
+                                        <a:prstGeom prst="rect">
+                                          <a:avLst/>
+                                        </a:prstGeom>
+                                        <a:solidFill>
+                                          <a:srgbClr val="FFFFFF"/>
+                                        </a:solidFill>
+                                        <a:ln w="9525">
+                                          <a:solidFill>
+                                            <a:srgbClr val="000000"/>
+                                          </a:solidFill>
+                                          <a:miter lim="800000"/>
+                                          <a:headEnd/>
+                                          <a:tailEnd/>
+                                        </a:ln>
+                                      </wps:spPr>
+                                      <wps:txbx>
+                                        <w:txbxContent>
+                                          <w:p>
+                                            <w:r>
+                                              <w:rPr>
+                                                <w:sz w:val="24"/>
+                                              </w:rPr>
+                                              <w:t>reception department</w:t>
+                                            </w:r>
+                                          </w:p>
+                                        </w:txbxContent>
+                                      </wps:txbx>
+                                      <wps:bodyPr rot="0" vert="horz" wrap="square" lIns="91440" tIns="45720" rIns="91440" bIns="45720" anchor="t" anchorCtr="0" upright="1">
+                                        <a:noAutofit/>
+                                      </wps:bodyPr>
+                                    </wps:wsp>
+                                    <wps:wsp>
+                                      <wps:cNvPr id="290" name="Text Box 379"/>
+                                      <wps:cNvSpPr txBox="1">
+                                        <a:spLocks noChangeArrowheads="1"/>
+                                      </wps:cNvSpPr>
+                                      <wps:spPr bwMode="auto">
+                                        <a:xfrm>
+                                          <a:off x="4753" y="5835"/>
+                                          <a:ext cx="1961" cy="734"/>
+                                        </a:xfrm>
+                                        <a:prstGeom prst="rect">
+                                          <a:avLst/>
+                                        </a:prstGeom>
+                                        <a:solidFill>
+                                          <a:srgbClr val="FFFFFF"/>
+                                        </a:solidFill>
+                                        <a:ln w="9525">
+                                          <a:solidFill>
+                                            <a:srgbClr val="000000"/>
+                                          </a:solidFill>
+                                          <a:miter lim="800000"/>
+                                          <a:headEnd/>
+                                          <a:tailEnd/>
+                                        </a:ln>
+                                      </wps:spPr>
+                                      <wps:txbx>
+                                        <w:txbxContent>
+                                          <w:p>
+                                            <w:r>
+                                              <w:t xml:space="preserve">Sales section </w:t>
+                                            </w:r>
+                                          </w:p>
+                                        </w:txbxContent>
+                                      </wps:txbx>
+                                      <wps:bodyPr rot="0" vert="horz" wrap="square" lIns="91440" tIns="45720" rIns="91440" bIns="45720" anchor="t" anchorCtr="0" upright="1">
+                                        <a:noAutofit/>
+                                      </wps:bodyPr>
+                                    </wps:wsp>
+                                    <wps:wsp>
+                                      <wps:cNvPr id="291" name="Text Box 380"/>
+                                      <wps:cNvSpPr txBox="1">
+                                        <a:spLocks noChangeArrowheads="1"/>
+                                      </wps:cNvSpPr>
+                                      <wps:spPr bwMode="auto">
+                                        <a:xfrm>
+                                          <a:off x="4753" y="7318"/>
+                                          <a:ext cx="2347" cy="420"/>
+                                        </a:xfrm>
+                                        <a:prstGeom prst="rect">
+                                          <a:avLst/>
+                                        </a:prstGeom>
+                                        <a:ln/>
+                                      </wps:spPr>
+                                      <wps:style>
+                                        <a:lnRef idx="2">
+                                          <a:schemeClr val="dk1"/>
+                                        </a:lnRef>
+                                        <a:fillRef idx="1">
+                                          <a:schemeClr val="lt1"/>
+                                        </a:fillRef>
+                                        <a:effectRef idx="0">
+                                          <a:schemeClr val="dk1"/>
+                                        </a:effectRef>
+                                        <a:fontRef idx="minor">
+                                          <a:schemeClr val="dk1"/>
+                                        </a:fontRef>
+                                      </wps:style>
+                                      <wps:txbx>
+                                        <w:txbxContent>
+                                          <w:p>
+                                            <w:r>
+                                              <w:t>Department of account</w:t>
+                                            </w:r>
+                                          </w:p>
+                                        </w:txbxContent>
+                                      </wps:txbx>
+                                      <wps:bodyPr rot="0" vert="horz" wrap="square" lIns="91440" tIns="45720" rIns="91440" bIns="45720" anchor="t" anchorCtr="0" upright="1">
+                                        <a:noAutofit/>
+                                      </wps:bodyPr>
+                                    </wps:wsp>
+                                  </wpg:grpSp>
+                                  <wps:wsp>
+                                    <wps:cNvPr id="292" name="Line 381"/>
+                                    <wps:cNvCnPr>
+                                      <a:cxnSpLocks noChangeShapeType="1"/>
+                                      <a:stCxn id="290" idx="3"/>
+                                    </wps:cNvCnPr>
+                                    <wps:spPr bwMode="auto">
+                                      <a:xfrm>
+                                        <a:off x="6714" y="6202"/>
+                                        <a:ext cx="1911" cy="548"/>
+                                      </a:xfrm>
+                                      <a:prstGeom prst="line">
+                                        <a:avLst/>
+                                      </a:prstGeom>
+                                      <a:noFill/>
+                                      <a:ln w="9525">
+                                        <a:solidFill>
+                                          <a:srgbClr val="000000"/>
+                                        </a:solidFill>
+                                        <a:round/>
+                                        <a:headEnd/>
+                                        <a:tailEnd/>
+                                      </a:ln>
+                                      <a:extLst>
+                                        <a:ext uri="{909E8E84-426E-40DD-AFC4-6F175D3DCCD1}">
+                                          <a14:hiddenFill xmlns:a14="http://schemas.microsoft.com/office/drawing/2010/main">
+                                            <a:noFill/>
+                                          </a14:hiddenFill>
+                                        </a:ext>
+                                      </a:extLst>
+                                    </wps:spPr>
+                                    <wps:bodyPr/>
+                                  </wps:wsp>
+                                </wpg:grpSp>
+                                <wps:wsp>
+                                  <wps:cNvPr id="293" name="Line 382"/>
+                                  <wps:cNvCnPr>
+                                    <a:cxnSpLocks noChangeShapeType="1"/>
+                                  </wps:cNvCnPr>
+                                  <wps:spPr bwMode="auto">
+                                    <a:xfrm flipV="1">
+                                      <a:off x="4119" y="7716"/>
+                                      <a:ext cx="1100" cy="1100"/>
+                                    </a:xfrm>
+                                    <a:prstGeom prst="line">
+                                      <a:avLst/>
+                                    </a:prstGeom>
+                                    <a:ln>
+                                      <a:headEnd/>
+                                      <a:tailEnd/>
+                                    </a:ln>
+                                  </wps:spPr>
+                                  <wps:style>
+                                    <a:lnRef idx="1">
+                                      <a:schemeClr val="dk1"/>
+                                    </a:lnRef>
+                                    <a:fillRef idx="0">
+                                      <a:schemeClr val="dk1"/>
+                                    </a:fillRef>
+                                    <a:effectRef idx="0">
+                                      <a:schemeClr val="dk1"/>
+                                    </a:effectRef>
+                                    <a:fontRef idx="minor">
+                                      <a:schemeClr val="tx1"/>
+                                    </a:fontRef>
+                                  </wps:style>
+                                  <wps:bodyPr/>
+                                </wps:wsp>
+                              </wpg:grpSp>
+                              <wpg:grpSp>
+                                <wpg:cNvPr id="294" name="Group 383"/>
+                                <wpg:cNvGrpSpPr>
+                                  <a:grpSpLocks/>
+                                </wpg:cNvGrpSpPr>
+                                <wpg:grpSpPr bwMode="auto">
+                                  <a:xfrm>
+                                    <a:off x="2220" y="5145"/>
+                                    <a:ext cx="2565" cy="1815"/>
+                                    <a:chOff x="2220" y="5145"/>
+                                    <a:chExt cx="2565" cy="1815"/>
+                                  </a:xfrm>
+                                </wpg:grpSpPr>
+                                <wpg:grpSp>
+                                  <wpg:cNvPr id="295" name="Group 384"/>
+                                  <wpg:cNvGrpSpPr>
+                                    <a:grpSpLocks/>
+                                  </wpg:cNvGrpSpPr>
+                                  <wpg:grpSpPr bwMode="auto">
+                                    <a:xfrm>
+                                      <a:off x="2220" y="5415"/>
+                                      <a:ext cx="1170" cy="1545"/>
+                                      <a:chOff x="2220" y="5415"/>
+                                      <a:chExt cx="1170" cy="1545"/>
+                                    </a:xfrm>
+                                  </wpg:grpSpPr>
+                                  <wpg:grpSp>
+                                    <wpg:cNvPr id="296" name="Group 385"/>
+                                    <wpg:cNvGrpSpPr>
+                                      <a:grpSpLocks/>
+                                    </wpg:cNvGrpSpPr>
+                                    <wpg:grpSpPr bwMode="auto">
+                                      <a:xfrm>
+                                        <a:off x="2580" y="5415"/>
+                                        <a:ext cx="405" cy="1125"/>
+                                        <a:chOff x="2580" y="5415"/>
+                                        <a:chExt cx="405" cy="1125"/>
+                                      </a:xfrm>
+                                    </wpg:grpSpPr>
+                                    <wps:wsp>
+                                      <wps:cNvPr id="297" name="Oval 386"/>
+                                      <wps:cNvSpPr>
+                                        <a:spLocks noChangeArrowheads="1"/>
+                                      </wps:cNvSpPr>
+                                      <wps:spPr bwMode="auto">
+                                        <a:xfrm>
+                                          <a:off x="2681" y="5415"/>
+                                          <a:ext cx="203" cy="281"/>
+                                        </a:xfrm>
+                                        <a:prstGeom prst="ellipse">
+                                          <a:avLst/>
+                                        </a:prstGeom>
+                                        <a:solidFill>
+                                          <a:srgbClr val="FFFFFF"/>
+                                        </a:solidFill>
+                                        <a:ln w="9525">
+                                          <a:solidFill>
+                                            <a:srgbClr val="000000"/>
+                                          </a:solidFill>
+                                          <a:round/>
+                                          <a:headEnd/>
+                                          <a:tailEnd/>
+                                        </a:ln>
+                                      </wps:spPr>
+                                      <wps:bodyPr rot="0" vert="horz" wrap="square" lIns="91440" tIns="45720" rIns="91440" bIns="45720" anchor="t" anchorCtr="0" upright="1">
+                                        <a:noAutofit/>
+                                      </wps:bodyPr>
+                                    </wps:wsp>
+                                    <wps:wsp>
+                                      <wps:cNvPr id="298" name="Line 387"/>
+                                      <wps:cNvCnPr>
+                                        <a:cxnSpLocks noChangeShapeType="1"/>
+                                      </wps:cNvCnPr>
+                                      <wps:spPr bwMode="auto">
+                                        <a:xfrm>
+                                          <a:off x="2783" y="5696"/>
+                                          <a:ext cx="0" cy="563"/>
+                                        </a:xfrm>
+                                        <a:prstGeom prst="line">
+                                          <a:avLst/>
+                                        </a:prstGeom>
+                                        <a:noFill/>
+                                        <a:ln w="9525">
+                                          <a:solidFill>
+                                            <a:srgbClr val="000000"/>
+                                          </a:solidFill>
+                                          <a:round/>
+                                          <a:headEnd/>
+                                          <a:tailEnd/>
+                                        </a:ln>
+                                        <a:extLst>
+                                          <a:ext uri="{909E8E84-426E-40DD-AFC4-6F175D3DCCD1}">
+                                            <a14:hiddenFill xmlns:a14="http://schemas.microsoft.com/office/drawing/2010/main">
+                                              <a:noFill/>
+                                            </a14:hiddenFill>
+                                          </a:ext>
+                                        </a:extLst>
+                                      </wps:spPr>
+                                      <wps:bodyPr/>
+                                    </wps:wsp>
+                                    <wps:wsp>
+                                      <wps:cNvPr id="299" name="Line 388"/>
+                                      <wps:cNvCnPr>
+                                        <a:cxnSpLocks noChangeShapeType="1"/>
+                                      </wps:cNvCnPr>
+                                      <wps:spPr bwMode="auto">
+                                        <a:xfrm>
+                                          <a:off x="2580" y="5837"/>
+                                          <a:ext cx="405" cy="0"/>
+                                        </a:xfrm>
+                                        <a:prstGeom prst="line">
+                                          <a:avLst/>
+                                        </a:prstGeom>
+                                        <a:noFill/>
+                                        <a:ln w="9525">
+                                          <a:solidFill>
+                                            <a:srgbClr val="000000"/>
+                                          </a:solidFill>
+                                          <a:round/>
+                                          <a:headEnd/>
+                                          <a:tailEnd/>
+                                        </a:ln>
+                                        <a:extLst>
+                                          <a:ext uri="{909E8E84-426E-40DD-AFC4-6F175D3DCCD1}">
+                                            <a14:hiddenFill xmlns:a14="http://schemas.microsoft.com/office/drawing/2010/main">
+                                              <a:noFill/>
+                                            </a14:hiddenFill>
+                                          </a:ext>
+                                        </a:extLst>
+                                      </wps:spPr>
+                                      <wps:bodyPr/>
+                                    </wps:wsp>
+                                    <wps:wsp>
+                                      <wps:cNvPr id="300" name="Line 389"/>
+                                      <wps:cNvCnPr>
+                                        <a:cxnSpLocks noChangeShapeType="1"/>
+                                      </wps:cNvCnPr>
+                                      <wps:spPr bwMode="auto">
+                                        <a:xfrm flipH="1">
+                                          <a:off x="2580" y="6259"/>
+                                          <a:ext cx="203" cy="281"/>
+                                        </a:xfrm>
+                                        <a:prstGeom prst="line">
+                                          <a:avLst/>
+                                        </a:prstGeom>
+                                        <a:noFill/>
+                                        <a:ln w="9525">
+                                          <a:solidFill>
+                                            <a:srgbClr val="000000"/>
+                                          </a:solidFill>
+                                          <a:round/>
+                                          <a:headEnd/>
+                                          <a:tailEnd/>
+                                        </a:ln>
+                                        <a:extLst>
+                                          <a:ext uri="{909E8E84-426E-40DD-AFC4-6F175D3DCCD1}">
+                                            <a14:hiddenFill xmlns:a14="http://schemas.microsoft.com/office/drawing/2010/main">
+                                              <a:noFill/>
+                                            </a14:hiddenFill>
+                                          </a:ext>
+                                        </a:extLst>
+                                      </wps:spPr>
+                                      <wps:bodyPr/>
+                                    </wps:wsp>
+                                    <wps:wsp>
+                                      <wps:cNvPr id="301" name="Line 390"/>
+                                      <wps:cNvCnPr>
+                                        <a:cxnSpLocks noChangeShapeType="1"/>
+                                      </wps:cNvCnPr>
+                                      <wps:spPr bwMode="auto">
+                                        <a:xfrm>
+                                          <a:off x="2783" y="6259"/>
+                                          <a:ext cx="202" cy="281"/>
+                                        </a:xfrm>
+                                        <a:prstGeom prst="line">
+                                          <a:avLst/>
+                                        </a:prstGeom>
+                                        <a:noFill/>
+                                        <a:ln w="9525">
+                                          <a:solidFill>
+                                            <a:srgbClr val="000000"/>
+                                          </a:solidFill>
+                                          <a:round/>
+                                          <a:headEnd/>
+                                          <a:tailEnd/>
+                                        </a:ln>
+                                        <a:extLst>
+                                          <a:ext uri="{909E8E84-426E-40DD-AFC4-6F175D3DCCD1}">
+                                            <a14:hiddenFill xmlns:a14="http://schemas.microsoft.com/office/drawing/2010/main">
+                                              <a:noFill/>
+                                            </a14:hiddenFill>
+                                          </a:ext>
+                                        </a:extLst>
+                                      </wps:spPr>
+                                      <wps:bodyPr/>
+                                    </wps:wsp>
+                                  </wpg:grpSp>
+                                  <wps:wsp>
+                                    <wps:cNvPr id="302" name="Text Box 391"/>
+                                    <wps:cNvSpPr txBox="1">
+                                      <a:spLocks noChangeArrowheads="1"/>
+                                    </wps:cNvSpPr>
+                                    <wps:spPr bwMode="auto">
+                                      <a:xfrm>
+                                        <a:off x="2220" y="6615"/>
+                                        <a:ext cx="1170" cy="345"/>
+                                      </a:xfrm>
+                                      <a:prstGeom prst="rect">
+                                        <a:avLst/>
+                                      </a:prstGeom>
+                                      <a:solidFill>
+                                        <a:srgbClr val="FFFFFF"/>
+                                      </a:solidFill>
+                                      <a:ln w="9525">
+                                        <a:solidFill>
+                                          <a:srgbClr val="000000"/>
+                                        </a:solidFill>
+                                        <a:miter lim="800000"/>
+                                        <a:headEnd/>
+                                        <a:tailEnd/>
+                                      </a:ln>
+                                    </wps:spPr>
+                                    <wps:txbx>
+                                      <w:txbxContent>
+                                        <w:p>
+                                          <w:proofErr w:type="spellStart"/>
+                                          <w:r>
+                                            <w:t>Saller</w:t>
+                                          </w:r>
+                                          <w:proofErr w:type="spellEnd"/>
+                                        </w:p>
+                                      </w:txbxContent>
+                                    </wps:txbx>
+                                    <wps:bodyPr rot="0" vert="horz" wrap="square" lIns="91440" tIns="45720" rIns="91440" bIns="45720" anchor="t" anchorCtr="0" upright="1">
+                                      <a:noAutofit/>
+                                    </wps:bodyPr>
+                                  </wps:wsp>
+                                </wpg:grpSp>
+                                <wps:wsp>
+                                  <wps:cNvPr id="303" name="Line 392"/>
+                                  <wps:cNvCnPr>
+                                    <a:cxnSpLocks noChangeShapeType="1"/>
+                                  </wps:cNvCnPr>
+                                  <wps:spPr bwMode="auto">
+                                    <a:xfrm flipV="1">
+                                      <a:off x="3255" y="5145"/>
+                                      <a:ext cx="1530" cy="1470"/>
+                                    </a:xfrm>
+                                    <a:prstGeom prst="line">
+                                      <a:avLst/>
+                                    </a:prstGeom>
+                                    <a:noFill/>
+                                    <a:ln w="9525">
+                                      <a:solidFill>
+                                        <a:srgbClr val="000000"/>
+                                      </a:solidFill>
+                                      <a:round/>
+                                      <a:headEnd/>
+                                      <a:tailEnd/>
+                                    </a:ln>
+                                    <a:extLst>
+                                      <a:ext uri="{909E8E84-426E-40DD-AFC4-6F175D3DCCD1}">
+                                        <a14:hiddenFill xmlns:a14="http://schemas.microsoft.com/office/drawing/2010/main">
+                                          <a:noFill/>
+                                        </a14:hiddenFill>
+                                      </a:ext>
+                                    </a:extLst>
+                                  </wps:spPr>
+                                  <wps:bodyPr/>
+                                </wps:wsp>
+                              </wpg:grpSp>
+                            </wpg:grpSp>
+                            <wps:wsp>
+                              <wps:cNvPr id="304" name="Line 393"/>
+                              <wps:cNvCnPr>
+                                <a:cxnSpLocks noChangeShapeType="1"/>
+                              </wps:cNvCnPr>
+                              <wps:spPr bwMode="auto">
+                                <a:xfrm>
+                                  <a:off x="5955" y="3540"/>
+                                  <a:ext cx="0" cy="735"/>
+                                </a:xfrm>
+                                <a:prstGeom prst="line">
+                                  <a:avLst/>
+                                </a:prstGeom>
+                                <a:noFill/>
+                                <a:ln w="9525">
+                                  <a:solidFill>
+                                    <a:srgbClr val="000000"/>
+                                  </a:solidFill>
+                                  <a:round/>
+                                  <a:headEnd/>
+                                  <a:tailEnd/>
+                                </a:ln>
+                                <a:extLst>
+                                  <a:ext uri="{909E8E84-426E-40DD-AFC4-6F175D3DCCD1}">
+                                    <a14:hiddenFill xmlns:a14="http://schemas.microsoft.com/office/drawing/2010/main">
+                                      <a:noFill/>
+                                    </a14:hiddenFill>
+                                  </a:ext>
+                                </a:extLst>
+                              </wps:spPr>
+                              <wps:bodyPr/>
+                            </wps:wsp>
+                          </wpg:grpSp>
+                        </wpg:grpSp>
+                        <wps:wsp>
+                          <wps:cNvPr id="305" name="Line 394"/>
+                          <wps:cNvCnPr>
+                            <a:cxnSpLocks noChangeShapeType="1"/>
+                          </wps:cNvCnPr>
+                          <wps:spPr bwMode="auto">
+                            <a:xfrm>
+                              <a:off x="3060" y="5310"/>
+                              <a:ext cx="1500" cy="0"/>
+                            </a:xfrm>
+                            <a:prstGeom prst="line">
+                              <a:avLst/>
+                            </a:prstGeom>
+                            <a:noFill/>
+                            <a:ln w="9525">
+                              <a:solidFill>
+                                <a:srgbClr val="000000"/>
+                              </a:solidFill>
+                              <a:round/>
+                              <a:headEnd/>
+                              <a:tailEnd/>
+                            </a:ln>
+                            <a:extLst>
+                              <a:ext uri="{909E8E84-426E-40DD-AFC4-6F175D3DCCD1}">
+                                <a14:hiddenFill xmlns:a14="http://schemas.microsoft.com/office/drawing/2010/main">
+                                  <a:noFill/>
+                                </a14:hiddenFill>
+                              </a:ext>
+                            </a:extLst>
+                          </wps:spPr>
+                          <wps:bodyPr/>
+                        </wps:wsp>
+                      </wpg:grpSp>
+                      <wps:wsp>
+                        <wps:cNvPr id="306" name="Line 395"/>
+                        <wps:cNvCnPr>
+                          <a:cxnSpLocks noChangeShapeType="1"/>
+                          <a:endCxn id="290" idx="0"/>
+                        </wps:cNvCnPr>
+                        <wps:spPr bwMode="auto">
+                          <a:xfrm flipH="1">
+                            <a:off x="5494" y="6015"/>
+                            <a:ext cx="11" cy="570"/>
+                          </a:xfrm>
+                          <a:prstGeom prst="line">
+                            <a:avLst/>
+                          </a:prstGeom>
+                          <a:noFill/>
+                          <a:ln w="9525">
+                            <a:solidFill>
+                              <a:srgbClr val="000000"/>
+                            </a:solidFill>
+                            <a:round/>
+                            <a:headEnd/>
+                            <a:tailEnd/>
+                          </a:ln>
+                          <a:extLst>
+                            <a:ext uri="{909E8E84-426E-40DD-AFC4-6F175D3DCCD1}">
+                              <a14:hiddenFill xmlns:a14="http://schemas.microsoft.com/office/drawing/2010/main">
+                                <a:noFill/>
+                              </a14:hiddenFill>
+                            </a:ext>
+                          </a:extLst>
+                        </wps:spPr>
+                        <wps:bodyPr/>
+                      </wps:wsp>
+                    </wpg:wgp>
+                  </a:graphicData>
+                </a:graphic>
+                <wp14:sizeRelH relativeFrom="page">
+                  <wp14:pctWidth>0</wp14:pctWidth>
+                </wp14:sizeRelH>
+                <wp14:sizeRelV relativeFrom="page">
+                  <wp14:pctHeight>0</wp14:pctHeight>
+                </wp14:sizeRelV>
+              </wp:anchor>
+            </w:drawing>
+          </mc:Choice>
+          <mc:Fallback>
+            <w:pict>
+              <v:group w14:anchorId="4C826EAD" id="Group 628" o:spid="_x0000_s1026" style="position:absolute;margin-left:-.15pt;margin-top:54.05pt;width:375pt;height:363.75pt;z-index:251659264" coordorigin="1980,2715" coordsize="7500,7275" o:gfxdata="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">
+                <v:group id="Group 627" o:spid="_x0000_s1027" style="position:absolute;left:1980;top:2715;width:7500;height:7275" coordorigin="1980,2715" coordsize="7500,7275" o:gfxdata="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">
+                  <v:shapetype id="_x0000_t202" coordsize="21600,21600" o:spt="202" path="m,l,21600r21600,l21600,xe">
+                    <v:stroke joinstyle="miter"/>
+                    <v:path gradientshapeok="t" o:connecttype="rect"/>
+                  </v:shapetype>
+                  <v:shape id="Text Box 340" o:spid="_x0000_s1028" type="#_x0000_t202" style="position:absolute;left:2070;top:4995;width:1322;height:747;visibility:visible;mso-wrap-style:square;v-text-anchor:top" o:gfxdata="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">
+                    <v:textbox>
+                      <w:txbxContent>
+                        <w:p>
+                          <w:pPr>
+                            <w:rPr>
+                              <w:sz w:val="24"/>
+                            </w:rPr>
+                          </w:pPr>
+                          <w:r>
+                            <w:rPr>
+                              <w:sz w:val="24"/>
+                            </w:rPr>
+                            <w:t>Reception</w:t>
+                          </w:r>
+                        </w:p>
+                        <w:p>
+                          <w:pPr>
+                            <w:rPr>
+                              <w:sz w:val="24"/>
+                            </w:rPr>
+                          </w:pPr>
+                          <w:r>
+                            <w:rPr>
+                              <w:sz w:val="24"/>
+                            </w:rPr>
+                            <w:t>employee</w:t>
+                          </w:r>
+                        </w:p>
+                      </w:txbxContent>
+                    </v:textbox>
+                  </v:shape>
+                  <v:group id="Group 341" o:spid="_x0000_s1029" style="position:absolute;left:1980;top:2715;width:7500;height:7275" coordorigin="2220,1965" coordsize="7500,7275" o:gfxdata="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">
+                    <v:group id="Group 342" o:spid="_x0000_s1030" style="position:absolute;left:2520;top:3060;width:405;height:1125" coordorigin="2520,3060" coordsize="405,1125" o:gfxdata="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">
+                      <v:oval id="Oval 343" o:spid="_x0000_s1031" style="position:absolute;left:2621;top:3060;width:203;height:281;visibility:visible;mso-wrap-style:square;v-text-anchor:top" o:gfxdata="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"/>
+                      <v:line id="Line 344" o:spid="_x0000_s1032" style="position:absolute;visibility:visible;mso-wrap-style:square" from="2723,3341" to="2723,3904" o:connectortype="straight" o:gfxdata="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"/>
+                      <v:line id="Line 345" o:spid="_x0000_s1033" style="position:absolute;visibility:visible;mso-wrap-style:square" from="2520,3482" to="2925,3482" o:connectortype="straight" o:gfxdata="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"/>
+                      <v:line id="Line 346" o:spid="_x0000_s1034" style="position:absolute;flip:x;visibility:visible;mso-wrap-style:square" from="2520,3904" to="2723,4185" o:connectortype="straight" o:gfxdata="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"/>
+                      <v:line id="Line 347" o:spid="_x0000_s1035" style="position:absolute;visibility:visible;mso-wrap-style:square" from="2723,3904" to="2925,4185" o:connectortype="straight" o:gfxdata="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"/>
+                    </v:group>
+                    <v:group id="Group 348" o:spid="_x0000_s1036" style="position:absolute;left:2220;top:1965;width:7500;height:7275" coordorigin="2220,1965" coordsize="7500,7275" o:gfxdata="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">
+                      <v:group id="Group 349" o:spid="_x0000_s1037" style="position:absolute;left:5460;top:1965;width:1401;height:1560" coordorigin="5460,1965" coordsize="1401,1560" o:gfxdata="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">
+                        <v:group id="Group 350" o:spid="_x0000_s1038" style="position:absolute;left:5730;top:1965;width:405;height:1125" coordorigin="5730,1965" coordsize="405,1125" o:gfxdata="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">
+                          <v:oval id="Oval 351" o:spid="_x0000_s1039" style="position:absolute;left:5831;top:1965;width:203;height:281;visibility:visible;mso-wrap-style:square;v-text-anchor:top" o:gfxdata="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"/>
+                          <v:line id="Line 352" o:spid="_x0000_s1040" style="position:absolute;visibility:visible;mso-wrap-style:square" from="5933,2246" to="5933,2809" o:connectortype="straight" o:gfxdata="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"/>
+                          <v:line id="Line 353" o:spid="_x0000_s1041" style="position:absolute;visibility:visible;mso-wrap-style:square" from="5730,2387" to="6135,2387" o:connectortype="straight" o:gfxdata="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"/>
+                          <v:line id="Line 354" o:spid="_x0000_s1042" style="position:absolute;flip:x;visibility:visible;mso-wrap-style:square" from="5730,2809" to="5933,3090" o:connectortype="straight" o:gfxdata="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"/>
+                          <v:line id="Line 355" o:spid="_x0000_s1043" style="position:absolute;visibility:visible;mso-wrap-style:square" from="5933,2809" to="6135,3090" o:connectortype="straight" o:gfxdata="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"/>
+                        </v:group>
+                        <v:shape id="Text Box 356" o:spid="_x0000_s1044" type="#_x0000_t202" style="position:absolute;left:5460;top:3150;width:1401;height:375;visibility:visible;mso-wrap-style:square;v-text-anchor:top" o:gfxdata="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">
+                          <v:textbox>
+                            <w:txbxContent>
+                              <w:p>
+                                <w:r>
+                                  <w:t xml:space="preserve">Customer </w:t>
+                                </w:r>
+                              </w:p>
+                            </w:txbxContent>
+                          </v:textbox>
+                        </v:shape>
+                      </v:group>
+                      <v:group id="Group 357" o:spid="_x0000_s1045" style="position:absolute;left:2220;top:3975;width:7500;height:5265" coordorigin="2220,3975" coordsize="7500,5265" o:gfxdata="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">
+                        <v:group id="Group 358" o:spid="_x0000_s1046" style="position:absolute;left:2580;top:3975;width:7140;height:5265" coordorigin="2580,3975" coordsize="7140,5265" o:gfxdata="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">
+                          <v:group id="Group 359" o:spid="_x0000_s1047" style="position:absolute;left:2580;top:7680;width:1575;height:1560" coordorigin="2580,7680" coordsize="1575,1560" o:gfxdata="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">
+                            <v:group id="Group 360" o:spid="_x0000_s1048" style="position:absolute;left:2895;top:7680;width:405;height:1125" coordorigin="2895,7680" coordsize="405,1125" o:gfxdata="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">
+                              <v:oval id="Oval 361" o:spid="_x0000_s1049" style="position:absolute;left:2996;top:7680;width:203;height:281;visibility:visible;mso-wrap-style:square;v-text-anchor:top" o:gfxdata="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"/>
+                              <v:line id="Line 362" o:spid="_x0000_s1050" style="position:absolute;visibility:visible;mso-wrap-style:square" from="3098,7961" to="3098,8524" o:connectortype="straight" o:gfxdata="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"/>
+                              <v:line id="Line 363" o:spid="_x0000_s1051" style="position:absolute;visibility:visible;mso-wrap-style:square" from="2895,8102" to="3300,8102" o:connectortype="straight" o:gfxdata="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"/>
+                              <v:line id="Line 364" o:spid="_x0000_s1052" style="position:absolute;flip:x;visibility:visible;mso-wrap-style:square" from="2895,8524" to="3098,8805" o:connectortype="straight" o:gfxdata="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"/>
+                              <v:line id="Line 365" o:spid="_x0000_s1053" style="position:absolute;visibility:visible;mso-wrap-style:square" from="3098,8524" to="3300,8805" o:connectortype="straight" o:gfxdata="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"/>
+                            </v:group>
+                            <v:shape id="Text Box 366" o:spid="_x0000_s1054" type="#_x0000_t202" style="position:absolute;left:2580;top:8880;width:1575;height:360;visibility:visible;mso-wrap-style:square;v-text-anchor:top" o:gfxdata="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">
+                              <v:textbox>
+                                <w:txbxContent>
+                                  <w:p>
+                                    <w:r>
+                                      <w:t xml:space="preserve">Accountant </w:t>
+                                    </w:r>
+                                  </w:p>
+                                </w:txbxContent>
+                              </v:textbox>
+                            </v:shape>
+                          </v:group>
+                          <v:group id="Group 367" o:spid="_x0000_s1055" style="position:absolute;left:4395;top:3975;width:5325;height:4777" coordorigin="4395,3975" coordsize="5325,4777" o:gfxdata="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">
+                            <v:group id="Group 368" o:spid="_x0000_s1056" style="position:absolute;left:8640;top:5370;width:1080;height:1785" coordorigin="8640,5370" coordsize="1080,1785" o:gfxdata="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">
+                              <v:group id="Group 369" o:spid="_x0000_s1057" style="position:absolute;left:9000;top:5370;width:405;height:1125" coordorigin="9000,5370" coordsize="405,1125" o:gfxdata="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">
+                                <v:oval id="Oval 370" o:spid="_x0000_s1058" style="position:absolute;left:9101;top:5370;width:203;height:281;visibility:visible;mso-wrap-style:square;v-text-anchor:top" o:gfxdata="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"/>
+                                <v:line id="Line 371" o:spid="_x0000_s1059" style="position:absolute;visibility:visible;mso-wrap-style:square" from="9203,5651" to="9203,6214" o:connectortype="straight" o:gfxdata="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"/>
+                                <v:line id="Line 372" o:spid="_x0000_s1060" style="position:absolute;visibility:visible;mso-wrap-style:square" from="9000,5792" to="9405,5792" o:connectortype="straight" o:gfxdata="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"/>
+                                <v:line id="Line 373" o:spid="_x0000_s1061" style="position:absolute;flip:x;visibility:visible;mso-wrap-style:square" from="9000,6214" to="9203,6495" o:connectortype="straight" o:gfxdata="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"/>
+                                <v:line id="Line 374" o:spid="_x0000_s1062" style="position:absolute;visibility:visible;mso-wrap-style:square" from="9203,6214" to="9405,6495" o:connectortype="straight" o:gfxdata="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"/>
+                              </v:group>
+                              <v:shape id="Text Box 375" o:spid="_x0000_s1063" type="#_x0000_t202" style="position:absolute;left:8640;top:6555;width:1080;height:600;visibility:visible;mso-wrap-style:square;v-text-anchor:top" o:gfxdata="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">
+                                <v:textbox>
+                                  <w:txbxContent>
+                                    <w:p>
+                                      <w:r>
+                                        <w:t>HS DB</w:t>
+                                      </w:r>
+                                    </w:p>
+                                  </w:txbxContent>
+                                </v:textbox>
+                              </v:shape>
+                            </v:group>
+                            <v:group id="Group 376" o:spid="_x0000_s1064" style="position:absolute;left:4395;top:3975;width:2820;height:4777" coordorigin="4395,3975" coordsize="2820,4777" o:gfxdata="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">
+                              <v:rect id="Rectangle 377" o:spid="_x0000_s1065" style="position:absolute;left:4395;top:3975;width:2820;height:4777;visibility:visible;mso-wrap-style:square;v-text-anchor:top" o:gfxdata="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"/>
+                              <v:shape id="Text Box 378" o:spid="_x0000_s1066" type="#_x0000_t202" style="position:absolute;left:4768;top:4260;width:1872;height:1005;visibility:visible;mso-wrap-style:square;v-text-anchor:top" o:gfxdata="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">
+                                <v:textbox>
+                                  <w:txbxContent>
+                                    <w:p>
+                                      <w:r>
+                                        <w:rPr>
+                                          <w:sz w:val="24"/>
+                                        </w:rPr>
+                                        <w:t>reception department</w:t>
+                                      </w:r>
+                                    </w:p>
+                                  </w:txbxContent>
+                                </v:textbox>
+                              </v:shape>
+                              <v:shape id="Text Box 379" o:spid="_x0000_s1067" type="#_x0000_t202" style="position:absolute;left:4753;top:5835;width:1961;height:734;visibility:visible;mso-wrap-style:square;v-text-anchor:top" o:gfxdata="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">
+                                <v:textbox>
+                                  <w:txbxContent>
+                                    <w:p>
+                                      <w:r>
+                                        <w:t xml:space="preserve">Sales section </w:t>
+                                      </w:r>
+                                    </w:p>
+                                  </w:txbxContent>
+                                </v:textbox>
+                              </v:shape>
+                              <v:shape id="Text Box 380" o:spid="_x0000_s1068" type="#_x0000_t202" style="position:absolute;left:4753;top:7318;width:2347;height:420;visibility:visible;mso-wrap-style:square;v-text-anchor:top" o:gfxdata="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" fillcolor="white [3201]" strokecolor="black [3200]" strokeweight="1pt">
+                                <v:textbox>
+                                  <w:txbxContent>
+                                    <w:p>
+                                      <w:r>
+                                        <w:t>Department of account</w:t>
+                                      </w:r>
+                                    </w:p>
+                                  </w:txbxContent>
+                                </v:textbox>
+                              </v:shape>
+                            </v:group>
+                            <v:line id="Line 381" o:spid="_x0000_s1069" style="position:absolute;visibility:visible;mso-wrap-style:square" from="6714,6202" to="8625,6750" o:connectortype="straight" o:gfxdata="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"/>
+                          </v:group>
+                          <v:line id="Line 382" o:spid="_x0000_s1070" style="position:absolute;flip:y;visibility:visible;mso-wrap-style:square" from="4119,7716" to="5219,8816" o:connectortype="straight" o:gfxdata="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" strokecolor="black [3200]" strokeweight=".5pt">
+                            <v:stroke joinstyle="miter"/>
+                          </v:line>
+                        </v:group>
+                        <v:group id="Group 383" o:spid="_x0000_s1071" style="position:absolute;left:2220;top:5145;width:2565;height:1815" coordorigin="2220,5145" coordsize="2565,1815" o:gfxdata="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">
+                          <v:group id="Group 384" o:spid="_x0000_s1072" style="position:absolute;left:2220;top:5415;width:1170;height:1545" coordorigin="2220,5415" coordsize="1170,1545" o:gfxdata="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">
+                            <v:group id="Group 385" o:spid="_x0000_s1073" style="position:absolute;left:2580;top:5415;width:405;height:1125" coordorigin="2580,5415" coordsize="405,1125" o:gfxdata="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">
+                              <v:oval id="Oval 386" o:spid="_x0000_s1074" style="position:absolute;left:2681;top:5415;width:203;height:281;visibility:visible;mso-wrap-style:square;v-text-anchor:top" o:gfxdata="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"/>
+                              <v:line id="Line 387" o:spid="_x0000_s1075" style="position:absolute;visibility:visible;mso-wrap-style:square" from="2783,5696" to="2783,6259" o:connectortype="straight" o:gfxdata="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"/>
+                              <v:line id="Line 388" o:spid="_x0000_s1076" style="position:absolute;visibility:visible;mso-wrap-style:square" from="2580,5837" to="2985,5837" o:connectortype="straight" o:gfxdata="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"/>
+                              <v:line id="Line 389" o:spid="_x0000_s1077" style="position:absolute;flip:x;visibility:visible;mso-wrap-style:square" from="2580,6259" to="2783,6540" o:connectortype="straight" o:gfxdata="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"/>
+                              <v:line id="Line 390" o:spid="_x0000_s1078" style="position:absolute;visibility:visible;mso-wrap-style:square" from="2783,6259" to="2985,6540" o:connectortype="straight" o:gfxdata="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"/>
+                            </v:group>
+                            <v:shape id="Text Box 391" o:spid="_x0000_s1079" type="#_x0000_t202" style="position:absolute;left:2220;top:6615;width:1170;height:345;visibility:visible;mso-wrap-style:square;v-text-anchor:top" o:gfxdata="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">
+                              <v:textbox>
+                                <w:txbxContent>
+                                  <w:p>
+                                    <w:proofErr w:type="spellStart"/>
+                                    <w:r>
+                                      <w:t>Saller</w:t>
+                                    </w:r>
+                                    <w:proofErr w:type="spellEnd"/>
+                                  </w:p>
+                                </w:txbxContent>
+                              </v:textbox>
+                            </v:shape>
+                          </v:group>
+                          <v:line id="Line 392" o:spid="_x0000_s1080" style="position:absolute;flip:y;visibility:visible;mso-wrap-style:square" from="3255,5145" to="4785,6615" o:connectortype="straight" o:gfxdata="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"/>
+                        </v:group>
+                      </v:group>
+                      <v:line id="Line 393" o:spid="_x0000_s1081" style="position:absolute;visibility:visible;mso-wrap-style:square" from="5955,3540" to="5955,4275" o:connectortype="straight" o:gfxdata="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"/>
+                    </v:group>
+                  </v:group>
+                  <v:line id="Line 394" o:spid="_x0000_s1082" style="position:absolute;visibility:visible;mso-wrap-style:square" from="3060,5310" to="4560,5310" o:connectortype="straight" o:gfxdata="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"/>
+                </v:group>
+                <v:line id="Line 395" o:spid="_x0000_s1083" style="position:absolute;flip:x;visibility:visible;mso-wrap-style:square" from="5494,6015" to="5505,6585" o:connectortype="straight" o:gfxdata="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"/>
+                <w10:wrap type="topAndBottom"/>
+              </v:group>
+            </w:pict>
+          </mc:Fallback>
+        </mc:AlternateContent>
+      </w:r>
+      <w:r>
+        <w:rPr>
+          <w:rFonts w:ascii="Times New Roman" w:hAnsi="Times New Roman"/>
+        </w:rPr>
+        <w:t>2.1</w:t>
+      </w:r>
+      <w:r>
+        <w:rPr>
+          <w:rFonts w:ascii="Times New Roman" w:hAnsi="Times New Roman"/>
+        </w:rPr>
+        <w:tab/>
+        <w:t>System Environment</w:t>
       </w:r>
       <w:bookmarkEnd w:id="18"/>
     </w:p>
@@ -2262,11 +4177,41 @@
     </w:p>
     <w:p>
       <w:pPr>
-        <w:spacing w:line="480" w:lineRule="auto"/>
-        <w:rPr>
-          <w:sz w:val="24"/>
-        </w:rPr>
-      </w:pPr>
+        <w:pStyle w:val="Caption"/>
+        <w:jc w:val="center"/>
+        <w:rPr>
+          <w:sz w:val="24"/>
+        </w:rPr>
+      </w:pPr>
+      <w:bookmarkStart w:id="19" w:name="_Toc77487669"/>
+      <w:r>
+        <w:t xml:space="preserve">Figure </w:t>
+      </w:r>
+      <w:r>
+        <w:fldChar w:fldCharType="begin"/>
+      </w:r>
+      <w:r>
+        <w:instrText xml:space="preserve"> SEQ Figure \* ARABIC </w:instrText>
+      </w:r>
+      <w:r>
+        <w:fldChar w:fldCharType="separate"/>
+      </w:r>
+      <w:r>
+        <w:rPr>
+          <w:noProof/>
+        </w:rPr>
+        <w:t>1</w:t>
+      </w:r>
+      <w:r>
+        <w:rPr>
+          <w:noProof/>
+        </w:rPr>
+        <w:fldChar w:fldCharType="end"/>
+      </w:r>
+      <w:r>
+        <w:t xml:space="preserve"> - System Environment</w:t>
+      </w:r>
+      <w:bookmarkEnd w:id="19"/>
     </w:p>
     <w:p>
       <w:pPr>
@@ -2287,13 +4232,190 @@
     </w:p>
     <w:p>
       <w:pPr>
+        <w:pStyle w:val="BodyText"/>
+        <w:rPr>
+          <w:szCs w:val="24"/>
+        </w:rPr>
+      </w:pPr>
+      <w:r>
+        <w:rPr>
+          <w:szCs w:val="24"/>
+        </w:rPr>
+        <w:t xml:space="preserve">The </w:t>
+      </w:r>
+      <w:proofErr w:type="gramStart"/>
+      <w:r>
+        <w:rPr>
+          <w:szCs w:val="24"/>
+        </w:rPr>
+        <w:t>Development  of</w:t>
+      </w:r>
+      <w:proofErr w:type="gramEnd"/>
+      <w:r>
+        <w:rPr>
+          <w:szCs w:val="24"/>
+        </w:rPr>
+        <w:t xml:space="preserve"> the work system at the center of Horizon Line commercial </w:t>
+      </w:r>
+    </w:p>
+    <w:p>
+      <w:pPr>
+        <w:spacing w:line="480" w:lineRule="auto"/>
+        <w:rPr>
+          <w:sz w:val="24"/>
+        </w:rPr>
+      </w:pPr>
+      <w:r>
+        <w:rPr>
+          <w:sz w:val="24"/>
+        </w:rPr>
+        <w:t xml:space="preserve">has fife active actors and one cooperating system. </w:t>
+      </w:r>
+    </w:p>
+    <w:p>
+      <w:pPr>
+        <w:spacing w:line="480" w:lineRule="auto"/>
+        <w:rPr>
+          <w:sz w:val="24"/>
+        </w:rPr>
+      </w:pPr>
+      <w:r>
+        <w:rPr>
+          <w:sz w:val="24"/>
+        </w:rPr>
+        <w:t>The customer goes to the reception department to determine the type of requests</w:t>
+      </w:r>
+    </w:p>
+    <w:p>
+      <w:pPr>
+        <w:spacing w:line="480" w:lineRule="auto"/>
+        <w:rPr>
+          <w:sz w:val="24"/>
+        </w:rPr>
+      </w:pPr>
+      <w:r>
+        <w:rPr>
+          <w:sz w:val="24"/>
+        </w:rPr>
+        <w:lastRenderedPageBreak/>
+        <w:t xml:space="preserve">He want and then goes to the employee in charge with the indication that all requests must be issued by reception </w:t>
+      </w:r>
+      <w:proofErr w:type="gramStart"/>
+      <w:r>
+        <w:rPr>
+          <w:sz w:val="24"/>
+        </w:rPr>
+        <w:t>department .</w:t>
+      </w:r>
+      <w:proofErr w:type="gramEnd"/>
+    </w:p>
+    <w:p>
+      <w:pPr>
+        <w:spacing w:line="480" w:lineRule="auto"/>
+        <w:rPr>
+          <w:sz w:val="24"/>
+        </w:rPr>
+      </w:pPr>
+      <w:r>
+        <w:rPr>
+          <w:sz w:val="24"/>
+        </w:rPr>
+        <w:t xml:space="preserve">The responsible </w:t>
+      </w:r>
+      <w:proofErr w:type="gramStart"/>
+      <w:r>
+        <w:rPr>
+          <w:sz w:val="24"/>
+        </w:rPr>
+        <w:t>employee  accomplishes</w:t>
+      </w:r>
+      <w:proofErr w:type="gramEnd"/>
+      <w:r>
+        <w:rPr>
+          <w:sz w:val="24"/>
+        </w:rPr>
+        <w:t xml:space="preserve"> employee his task and is directed  to the accounting  department  after notification is sent to the accountant of the value must be paid.</w:t>
+      </w:r>
+    </w:p>
+    <w:p>
+      <w:pPr>
+        <w:pStyle w:val="Heading2"/>
+        <w:spacing w:line="480" w:lineRule="auto"/>
+        <w:rPr>
+          <w:rFonts w:ascii="Times New Roman" w:hAnsi="Times New Roman"/>
+        </w:rPr>
+      </w:pPr>
+      <w:bookmarkStart w:id="20" w:name="_Toc77487629"/>
+      <w:r>
+        <w:rPr>
+          <w:rFonts w:ascii="Times New Roman" w:hAnsi="Times New Roman"/>
+        </w:rPr>
+        <w:t>2.2</w:t>
+      </w:r>
+      <w:r>
+        <w:rPr>
+          <w:rFonts w:ascii="Times New Roman" w:hAnsi="Times New Roman"/>
+        </w:rPr>
+        <w:tab/>
+        <w:t>Functional Requirements Specification</w:t>
+      </w:r>
+      <w:bookmarkEnd w:id="20"/>
+    </w:p>
+    <w:p>
+      <w:pPr>
+        <w:spacing w:line="480" w:lineRule="auto"/>
+        <w:rPr>
+          <w:sz w:val="24"/>
+        </w:rPr>
+      </w:pPr>
+      <w:r>
+        <w:rPr>
+          <w:sz w:val="24"/>
+        </w:rPr>
+        <w:t xml:space="preserve">This section outlines the use cases for each of the customers separately. The reception </w:t>
+      </w:r>
+      <w:proofErr w:type="gramStart"/>
+      <w:r>
+        <w:rPr>
+          <w:sz w:val="24"/>
+        </w:rPr>
+        <w:t>employee ,the</w:t>
+      </w:r>
+      <w:proofErr w:type="gramEnd"/>
+      <w:r>
+        <w:rPr>
+          <w:sz w:val="24"/>
+        </w:rPr>
+        <w:t xml:space="preserve"> employee in sales department and the accountant.</w:t>
+      </w:r>
+    </w:p>
+    <w:p>
+      <w:pPr>
+        <w:spacing w:line="480" w:lineRule="auto"/>
+        <w:rPr>
+          <w:sz w:val="24"/>
+        </w:rPr>
+      </w:pPr>
+      <w:bookmarkStart w:id="21" w:name="_GoBack"/>
+      <w:bookmarkEnd w:id="21"/>
+    </w:p>
+    <w:p>
+      <w:pPr>
+        <w:pStyle w:val="BodyText"/>
+      </w:pPr>
+      <w:r>
+        <w:tab/>
+      </w:r>
+    </w:p>
+    <w:p>
+      <w:pPr>
         <w:pStyle w:val="Heading3"/>
         <w:jc w:val="left"/>
         <w:rPr>
           <w:sz w:val="24"/>
         </w:rPr>
       </w:pPr>
-      <w:bookmarkStart w:id="19" w:name="_Toc77487630"/>
+      <w:bookmarkStart w:id="22" w:name="_Toc77487630"/>
       <w:r>
         <w:rPr>
           <w:sz w:val="24"/>
@@ -2307,7 +4429,7 @@
         <w:tab/>
         <w:t>Use Case</w:t>
       </w:r>
-      <w:bookmarkEnd w:id="19"/>
+      <w:bookmarkEnd w:id="22"/>
     </w:p>
     <w:p>
       <w:pPr>
@@ -2324,7 +4446,7 @@
           <w:sz w:val="24"/>
         </w:rPr>
       </w:pPr>
-      <w:bookmarkStart w:id="20" w:name="_Toc77487631"/>
+      <w:bookmarkStart w:id="23" w:name="_Toc77487631"/>
       <w:r>
         <w:rPr>
           <w:b w:val="0"/>
@@ -2332,7 +4454,7 @@
         </w:rPr>
         <w:t xml:space="preserve">Use case: </w:t>
       </w:r>
-      <w:bookmarkEnd w:id="20"/>
+      <w:bookmarkEnd w:id="23"/>
     </w:p>
     <w:p/>
     <w:p>
@@ -2463,15 +4585,15 @@
           <w:sz w:val="24"/>
         </w:rPr>
       </w:pPr>
-      <w:bookmarkStart w:id="21" w:name="_Toc77487632"/>
+      <w:bookmarkStart w:id="24" w:name="_Toc77487632"/>
       <w:r>
         <w:rPr>
           <w:sz w:val="24"/>
         </w:rPr>
         <w:t>2.2.2</w:t>
       </w:r>
-      <w:bookmarkStart w:id="22" w:name="_Toc77487633"/>
-      <w:bookmarkEnd w:id="21"/>
+      <w:bookmarkStart w:id="25" w:name="_Toc77487633"/>
+      <w:bookmarkEnd w:id="24"/>
       <w:r>
         <w:rPr>
           <w:sz w:val="24"/>
@@ -2532,7 +4654,7 @@
         </w:rPr>
         <w:t xml:space="preserve">Use case: </w:t>
       </w:r>
-      <w:bookmarkEnd w:id="22"/>
+      <w:bookmarkEnd w:id="25"/>
       <w:r>
         <w:rPr>
           <w:b/>
@@ -2679,7 +4801,7 @@
           <w:sz w:val="24"/>
         </w:rPr>
       </w:pPr>
-      <w:bookmarkStart w:id="23" w:name="_Toc77487634"/>
+      <w:bookmarkStart w:id="26" w:name="_Toc77487634"/>
     </w:p>
     <w:p>
       <w:pPr>
@@ -2713,7 +4835,7 @@
         </w:rPr>
         <w:t>Use Case</w:t>
       </w:r>
-      <w:bookmarkEnd w:id="23"/>
+      <w:bookmarkEnd w:id="26"/>
     </w:p>
     <w:p/>
     <w:p>
@@ -2724,7 +4846,7 @@
           <w:sz w:val="24"/>
         </w:rPr>
       </w:pPr>
-      <w:bookmarkStart w:id="24" w:name="_Toc77487635"/>
+      <w:bookmarkStart w:id="27" w:name="_Toc77487635"/>
       <w:r>
         <w:rPr>
           <w:b w:val="0"/>
@@ -2732,7 +4854,7 @@
         </w:rPr>
         <w:t xml:space="preserve">Use case:  </w:t>
       </w:r>
-      <w:bookmarkEnd w:id="24"/>
+      <w:bookmarkEnd w:id="27"/>
     </w:p>
     <w:p>
       <w:pPr>
@@ -2872,7 +4994,7 @@
           <w:sz w:val="24"/>
         </w:rPr>
       </w:pPr>
-      <w:bookmarkStart w:id="25" w:name="_Toc77487636"/>
+      <w:bookmarkStart w:id="28" w:name="_Toc77487636"/>
       <w:r>
         <w:rPr>
           <w:sz w:val="24"/>
@@ -2925,7 +5047,7 @@
         </w:rPr>
         <w:t xml:space="preserve"> </w:t>
       </w:r>
-      <w:bookmarkEnd w:id="25"/>
+      <w:bookmarkEnd w:id="28"/>
     </w:p>
     <w:p>
       <w:pPr>
@@ -3021,7 +5143,7 @@
           <w:sz w:val="24"/>
         </w:rPr>
       </w:pPr>
-      <w:bookmarkStart w:id="26" w:name="_Toc77487638"/>
+      <w:bookmarkStart w:id="29" w:name="_Toc77487638"/>
       <w:r>
         <w:rPr>
           <w:b w:val="0"/>
@@ -3066,7 +5188,7 @@
         </w:rPr>
         <w:t xml:space="preserve">Use case:  </w:t>
       </w:r>
-      <w:bookmarkEnd w:id="26"/>
+      <w:bookmarkEnd w:id="29"/>
     </w:p>
     <w:p/>
     <w:p/>
@@ -3199,11 +5321,12 @@
           <w:rFonts w:ascii="Times New Roman" w:hAnsi="Times New Roman"/>
         </w:rPr>
       </w:pPr>
-      <w:bookmarkStart w:id="27" w:name="_Toc77487648"/>
+      <w:bookmarkStart w:id="30" w:name="_Toc77487648"/>
       <w:r>
         <w:rPr>
           <w:rFonts w:ascii="Times New Roman" w:hAnsi="Times New Roman"/>
         </w:rPr>
+        <w:lastRenderedPageBreak/>
         <w:t>2.3</w:t>
       </w:r>
       <w:r>
@@ -3246,7 +5369,7 @@
         </w:rPr>
         <w:t xml:space="preserve"> Characteristics</w:t>
       </w:r>
-      <w:bookmarkEnd w:id="27"/>
+      <w:bookmarkEnd w:id="30"/>
       <w:r>
         <w:rPr>
           <w:rFonts w:ascii="Times New Roman" w:hAnsi="Times New Roman"/>
@@ -3266,7 +5389,7 @@
           <w:rFonts w:ascii="Times New Roman" w:hAnsi="Times New Roman"/>
         </w:rPr>
       </w:pPr>
-      <w:bookmarkStart w:id="28" w:name="_Toc77487649"/>
+      <w:bookmarkStart w:id="31" w:name="_Toc77487649"/>
       <w:r>
         <w:rPr>
           <w:rFonts w:ascii="Times New Roman" w:hAnsi="Times New Roman"/>
@@ -3286,8 +5409,8 @@
         <w:tab/>
         <w:t>Non-Functional Requirements</w:t>
       </w:r>
-      <w:bookmarkStart w:id="29" w:name="_Toc44676298"/>
-      <w:bookmarkEnd w:id="28"/>
+      <w:bookmarkStart w:id="32" w:name="_Toc44676298"/>
+      <w:bookmarkEnd w:id="31"/>
       <w:r>
         <w:rPr>
           <w:rFonts w:ascii="Times New Roman" w:hAnsi="Times New Roman"/>
@@ -3304,8 +5427,8 @@
       <w:r>
         <w:br w:type="page"/>
       </w:r>
-      <w:bookmarkStart w:id="30" w:name="_Toc61315205"/>
-      <w:bookmarkStart w:id="31" w:name="_Toc77487650"/>
+      <w:bookmarkStart w:id="33" w:name="_Toc61315205"/>
+      <w:bookmarkStart w:id="34" w:name="_Toc77487650"/>
       <w:r>
         <w:rPr>
           <w:sz w:val="28"/>
@@ -3319,15 +5442,15 @@
         </w:rPr>
         <w:tab/>
       </w:r>
-      <w:bookmarkEnd w:id="29"/>
-      <w:bookmarkEnd w:id="30"/>
+      <w:bookmarkEnd w:id="32"/>
+      <w:bookmarkEnd w:id="33"/>
       <w:r>
         <w:rPr>
           <w:sz w:val="28"/>
         </w:rPr>
         <w:t>Requirements Specification</w:t>
       </w:r>
-      <w:bookmarkEnd w:id="31"/>
+      <w:bookmarkEnd w:id="34"/>
     </w:p>
     <w:p>
       <w:pPr>
@@ -3366,7 +5489,7 @@
           <w:rFonts w:ascii="Times New Roman" w:hAnsi="Times New Roman"/>
         </w:rPr>
       </w:pPr>
-      <w:bookmarkStart w:id="32" w:name="_Toc77487651"/>
+      <w:bookmarkStart w:id="35" w:name="_Toc77487651"/>
       <w:r>
         <w:rPr>
           <w:rFonts w:ascii="Times New Roman" w:hAnsi="Times New Roman"/>
@@ -3380,7 +5503,7 @@
         <w:tab/>
         <w:t>External Interface Requirements</w:t>
       </w:r>
-      <w:bookmarkEnd w:id="32"/>
+      <w:bookmarkEnd w:id="35"/>
     </w:p>
     <w:p/>
     <w:p/>
@@ -3394,7 +5517,7 @@
           <w:szCs w:val="24"/>
         </w:rPr>
       </w:pPr>
-      <w:bookmarkStart w:id="33" w:name="_Toc77487652"/>
+      <w:bookmarkStart w:id="36" w:name="_Toc77487652"/>
       <w:r>
         <w:rPr>
           <w:b/>
@@ -3457,7 +5580,7 @@
         <w:tab/>
         <w:t>Functional Requirements</w:t>
       </w:r>
-      <w:bookmarkEnd w:id="33"/>
+      <w:bookmarkEnd w:id="36"/>
     </w:p>
     <w:p>
       <w:pPr>
@@ -3486,14 +5609,14 @@
         <w:pStyle w:val="Heading3"/>
         <w:jc w:val="left"/>
       </w:pPr>
-      <w:bookmarkStart w:id="34" w:name="_Toc77487653"/>
+      <w:bookmarkStart w:id="37" w:name="_Toc77487653"/>
       <w:r>
         <w:t>3.2.1</w:t>
       </w:r>
       <w:r>
         <w:tab/>
       </w:r>
-      <w:bookmarkEnd w:id="34"/>
+      <w:bookmarkEnd w:id="37"/>
     </w:p>
     <w:p>
       <w:pPr>
@@ -3941,14 +6064,14 @@
           <w:sz w:val="24"/>
         </w:rPr>
       </w:pPr>
-      <w:bookmarkStart w:id="35" w:name="_Toc77487654"/>
+      <w:bookmarkStart w:id="38" w:name="_Toc77487654"/>
       <w:r>
         <w:t>3.2.2</w:t>
       </w:r>
       <w:r>
         <w:tab/>
       </w:r>
-      <w:bookmarkEnd w:id="35"/>
+      <w:bookmarkEnd w:id="38"/>
     </w:p>
     <w:p>
       <w:pPr>
@@ -4400,7 +6523,7 @@
           <w:sz w:val="24"/>
         </w:rPr>
       </w:pPr>
-      <w:bookmarkStart w:id="36" w:name="_Toc77487655"/>
+      <w:bookmarkStart w:id="39" w:name="_Toc77487655"/>
       <w:r>
         <w:rPr>
           <w:b/>
@@ -4423,7 +6546,7 @@
         </w:rPr>
         <w:tab/>
       </w:r>
-      <w:bookmarkEnd w:id="36"/>
+      <w:bookmarkEnd w:id="39"/>
       <w:r>
         <w:rPr>
           <w:b/>
@@ -5348,14 +7471,14 @@
           <w:sz w:val="24"/>
         </w:rPr>
       </w:pPr>
-      <w:bookmarkStart w:id="37" w:name="_Toc77487657"/>
+      <w:bookmarkStart w:id="40" w:name="_Toc77487657"/>
       <w:r>
         <w:t>3.2.5</w:t>
       </w:r>
       <w:r>
         <w:tab/>
       </w:r>
-      <w:bookmarkEnd w:id="37"/>
+      <w:bookmarkEnd w:id="40"/>
       <w:r>
         <w:rPr>
           <w:b w:val="0"/>
@@ -5801,7 +7924,7 @@
         <w:pStyle w:val="Heading2"/>
         <w:spacing w:line="480" w:lineRule="auto"/>
       </w:pPr>
-      <w:bookmarkStart w:id="38" w:name="_Toc77487665"/>
+      <w:bookmarkStart w:id="41" w:name="_Toc77487665"/>
       <w:r>
         <w:rPr>
           <w:rFonts w:ascii="Times New Roman" w:hAnsi="Times New Roman"/>
@@ -5815,7 +7938,7 @@
         <w:tab/>
         <w:t>Detailed Non-Functional Requirements</w:t>
       </w:r>
-      <w:bookmarkEnd w:id="38"/>
+      <w:bookmarkEnd w:id="41"/>
     </w:p>
     <w:p>
       <w:pPr>
@@ -5824,7 +7947,7 @@
           <w:szCs w:val="24"/>
         </w:rPr>
       </w:pPr>
-      <w:bookmarkStart w:id="39" w:name="_Toc77487666"/>
+      <w:bookmarkStart w:id="42" w:name="_Toc77487666"/>
       <w:r>
         <w:rPr>
           <w:sz w:val="24"/>
@@ -5837,7 +7960,7 @@
         </w:rPr>
         <w:tab/>
       </w:r>
-      <w:bookmarkEnd w:id="39"/>
+      <w:bookmarkEnd w:id="42"/>
     </w:p>
     <w:p>
       <w:pPr>
@@ -6940,7 +9063,7 @@
           <w:sz w:val="24"/>
         </w:rPr>
       </w:pPr>
-      <w:bookmarkStart w:id="40" w:name="_Toc77487667"/>
+      <w:bookmarkStart w:id="43" w:name="_Toc77487667"/>
       <w:r>
         <w:rPr>
           <w:sz w:val="24"/>
@@ -6954,7 +9077,7 @@
         <w:tab/>
         <w:t>Security</w:t>
       </w:r>
-      <w:bookmarkEnd w:id="40"/>
+      <w:bookmarkEnd w:id="43"/>
       <w:r>
         <w:rPr>
           <w:sz w:val="24"/>
@@ -7061,7 +9184,7 @@
         <w:rStyle w:val="PageNumber"/>
         <w:noProof/>
       </w:rPr>
-      <w:t>i</w:t>
+      <w:t>ii</w:t>
     </w:r>
     <w:r>
       <w:rPr>
@@ -7108,7 +9231,7 @@
         <w:rStyle w:val="PageNumber"/>
         <w:noProof/>
       </w:rPr>
-      <w:t>8</w:t>
+      <w:t>5</w:t>
     </w:r>
     <w:r>
       <w:rPr>
@@ -12918,7 +15041,7 @@
 </file>
 
 <file path=customXml/itemProps1.xml><?xml version="1.0" encoding="utf-8"?>
-<ds:datastoreItem xmlns:ds="http://schemas.openxmlformats.org/officeDocument/2006/customXml" ds:itemID="{487605BA-F1B0-4DBE-9252-6A7B21704B73}">
+<ds:datastoreItem xmlns:ds="http://schemas.openxmlformats.org/officeDocument/2006/customXml" ds:itemID="{15A8A631-58E9-4A91-8D43-484F85EF01AB}">
   <ds:schemaRefs>
     <ds:schemaRef ds:uri="http://schemas.openxmlformats.org/officeDocument/2006/bibliography"/>
   </ds:schemaRefs>

</xml_diff>